<commit_message>
Beter van document gemaakt
</commit_message>
<xml_diff>
--- a/Duo_Opdracht _Duurzame_Ontwikkeling.docx
+++ b/Duo_Opdracht _Duurzame_Ontwikkeling.docx
@@ -1,6 +1,6 @@
 
 <file path=word/document.xml><?xml version="1.0" encoding="utf-8"?>
-<w:document xmlns:wpc="http://schemas.microsoft.com/office/word/2010/wordprocessingCanvas" xmlns:cx="http://schemas.microsoft.com/office/drawing/2014/chartex" xmlns:cx1="http://schemas.microsoft.com/office/drawing/2015/9/8/chartex" xmlns:cx2="http://schemas.microsoft.com/office/drawing/2015/10/21/chartex" xmlns:cx3="http://schemas.microsoft.com/office/drawing/2016/5/9/chartex" xmlns:cx4="http://schemas.microsoft.com/office/drawing/2016/5/10/chartex" xmlns:cx5="http://schemas.microsoft.com/office/drawing/2016/5/11/chartex" xmlns:cx6="http://schemas.microsoft.com/office/drawing/2016/5/12/chartex" xmlns:cx7="http://schemas.microsoft.com/office/drawing/2016/5/13/chartex" xmlns:cx8="http://schemas.microsoft.com/office/drawing/2016/5/14/chartex" xmlns:mc="http://schemas.openxmlformats.org/markup-compatibility/2006" xmlns:aink="http://schemas.microsoft.com/office/drawing/2016/ink" xmlns:am3d="http://schemas.microsoft.com/office/drawing/2017/model3d" xmlns:o="urn:schemas-microsoft-com:office:office" xmlns:r="http://schemas.openxmlformats.org/officeDocument/2006/relationships" xmlns:m="http://schemas.openxmlformats.org/officeDocument/2006/math" xmlns:v="urn:schemas-microsoft-com:vml" xmlns:wp14="http://schemas.microsoft.com/office/word/2010/wordprocessingDrawing" xmlns:wp="http://schemas.openxmlformats.org/drawingml/2006/wordprocessingDrawing" xmlns:w10="urn:schemas-microsoft-com:office:word" xmlns:w="http://schemas.openxmlformats.org/wordprocessingml/2006/main" xmlns:w14="http://schemas.microsoft.com/office/word/2010/wordml" xmlns:w15="http://schemas.microsoft.com/office/word/2012/wordml" xmlns:w16cid="http://schemas.microsoft.com/office/word/2016/wordml/cid" xmlns:w16se="http://schemas.microsoft.com/office/word/2015/wordml/symex" xmlns:wpg="http://schemas.microsoft.com/office/word/2010/wordprocessingGroup" xmlns:wpi="http://schemas.microsoft.com/office/word/2010/wordprocessingInk" xmlns:wne="http://schemas.microsoft.com/office/word/2006/wordml" xmlns:wps="http://schemas.microsoft.com/office/word/2010/wordprocessingShape" mc:Ignorable="w14 w15 w16se w16cid wp14">
+<w:document xmlns:wpc="http://schemas.microsoft.com/office/word/2010/wordprocessingCanvas" xmlns:mc="http://schemas.openxmlformats.org/markup-compatibility/2006" xmlns:o="urn:schemas-microsoft-com:office:office" xmlns:r="http://schemas.openxmlformats.org/officeDocument/2006/relationships" xmlns:m="http://schemas.openxmlformats.org/officeDocument/2006/math" xmlns:v="urn:schemas-microsoft-com:vml" xmlns:wp14="http://schemas.microsoft.com/office/word/2010/wordprocessingDrawing" xmlns:wp="http://schemas.openxmlformats.org/drawingml/2006/wordprocessingDrawing" xmlns:w10="urn:schemas-microsoft-com:office:word" xmlns:w="http://schemas.openxmlformats.org/wordprocessingml/2006/main" xmlns:w14="http://schemas.microsoft.com/office/word/2010/wordml" xmlns:w15="http://schemas.microsoft.com/office/word/2012/wordml" xmlns:wpg="http://schemas.microsoft.com/office/word/2010/wordprocessingGroup" xmlns:wpi="http://schemas.microsoft.com/office/word/2010/wordprocessingInk" xmlns:wne="http://schemas.microsoft.com/office/word/2006/wordml" xmlns:wps="http://schemas.microsoft.com/office/word/2010/wordprocessingShape" mc:Ignorable="w14 w15 wp14">
   <w:body>
     <w:sdt>
       <w:sdtPr>
@@ -23,10 +23,10 @@
         <w:p>
           <w:pPr>
             <w:rPr>
-              <w:rFonts w:ascii="Arial" w:hAnsi="Arial" w:cs="Arial"/>
-              <w:color w:val="FFFFFF" w:themeColor="background1"/>
-              <w:sz w:val="56"/>
-              <w:szCs w:val="72"/>
+              <w:b/>
+              <w:color w:val="C00000"/>
+              <w:sz w:val="40"/>
+              <w:szCs w:val="40"/>
             </w:rPr>
           </w:pPr>
           <w:r>
@@ -184,7 +184,29 @@
                             </wps:style>
                             <wps:txbx>
                               <w:txbxContent>
-                                <w:p/>
+                                <w:p>
+                                  <w:pPr>
+                                    <w:rPr>
+                                      <w:rFonts w:ascii="Arial" w:hAnsi="Arial" w:cs="Arial"/>
+                                      <w:color w:val="FFFFFF" w:themeColor="background1"/>
+                                      <w:sz w:val="56"/>
+                                      <w:szCs w:val="72"/>
+                                    </w:rPr>
+                                  </w:pPr>
+                                </w:p>
+                                <w:p>
+                                  <w:bookmarkStart w:id="0" w:name="_Hlk500925160"/>
+                                  <w:r>
+                                    <w:rPr>
+                                      <w:rFonts w:ascii="Arial" w:hAnsi="Arial" w:cs="Arial"/>
+                                      <w:color w:val="FFFFFF" w:themeColor="background1"/>
+                                      <w:sz w:val="56"/>
+                                      <w:szCs w:val="72"/>
+                                    </w:rPr>
+                                    <w:t>Hoe kan ICT hulp bieden bij het verlagen van het energieverbruik in huis?</w:t>
+                                  </w:r>
+                                  <w:bookmarkEnd w:id="0"/>
+                                </w:p>
                               </w:txbxContent>
                             </wps:txbx>
                             <wps:bodyPr rot="0" vert="horz" wrap="square" lIns="914400" tIns="1097280" rIns="1097280" bIns="1097280" anchor="b" anchorCtr="0" upright="1">
@@ -313,7 +335,7 @@
                 <w:pict>
                   <v:group id="Groep 125" o:spid="_x0000_s1026" style="position:absolute;margin-left:0;margin-top:0;width:540pt;height:556.55pt;z-index:-251657216;mso-width-percent:1154;mso-height-percent:670;mso-top-percent:45;mso-position-horizontal:center;mso-position-horizontal-relative:margin;mso-position-vertical-relative:page;mso-width-percent:1154;mso-height-percent:670;mso-top-percent:45;mso-width-relative:margin" coordsize="55613,54044" o:gfxdata="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">
                     <o:lock v:ext="edit" aspectratio="t"/>
-                    <v:shape id="Vrije vorm 10" o:spid="_x0000_s1027" style="position:absolute;width:55575;height:54044;visibility:visible;mso-wrap-style:square;v-text-anchor:bottom" coordsize="720,700" o:spt="100" o:gfxdata="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" adj="-11796480,,5400" path="m,c,644,,644,,644v23,6,62,14,113,21c250,685,476,700,720,644v,-27,,-27,,-27c720,,720,,720,,,,,,,e" fillcolor="#4d5f78 [2994]" stroked="f">
+                    <v:shape id="Vrije vorm 10" o:spid="_x0000_s1027" style="position:absolute;width:55575;height:54044;visibility:visible;mso-wrap-style:square;v-text-anchor:bottom" coordsize="720,700" o:spt="100" o:gfxdata="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" adj="-11796480,,5400" path="m,c,644,,644,,644v23,6,62,14,113,21c250,685,476,700,720,644v,-27,,-27,,-27c720,,720,,720,,,,,,,e" fillcolor="#4d5f78 [2994]" stroked="f">
                       <v:fill color2="#2a3442 [2018]" rotate="t" colors="0 #5d6d85;.5 #485972;1 #334258" focus="100%" type="gradient">
                         <o:fill v:ext="view" type="gradientUnscaled"/>
                       </v:fill>
@@ -322,11 +344,33 @@
                       <v:path arrowok="t" o:connecttype="custom" o:connectlocs="0,0;0,4972126;872222,5134261;5557520,4972126;5557520,4763667;5557520,0;0,0" o:connectangles="0,0,0,0,0,0,0" textboxrect="0,0,720,700"/>
                       <v:textbox inset="1in,86.4pt,86.4pt,86.4pt">
                         <w:txbxContent>
-                          <w:p/>
+                          <w:p>
+                            <w:pPr>
+                              <w:rPr>
+                                <w:rFonts w:ascii="Arial" w:hAnsi="Arial" w:cs="Arial"/>
+                                <w:color w:val="FFFFFF" w:themeColor="background1"/>
+                                <w:sz w:val="56"/>
+                                <w:szCs w:val="72"/>
+                              </w:rPr>
+                            </w:pPr>
+                          </w:p>
+                          <w:p>
+                            <w:bookmarkStart w:id="1" w:name="_Hlk500925160"/>
+                            <w:r>
+                              <w:rPr>
+                                <w:rFonts w:ascii="Arial" w:hAnsi="Arial" w:cs="Arial"/>
+                                <w:color w:val="FFFFFF" w:themeColor="background1"/>
+                                <w:sz w:val="56"/>
+                                <w:szCs w:val="72"/>
+                              </w:rPr>
+                              <w:t>Hoe kan ICT hulp bieden bij het verlagen van het energieverbruik in huis?</w:t>
+                            </w:r>
+                            <w:bookmarkEnd w:id="1"/>
+                          </w:p>
                         </w:txbxContent>
                       </v:textbox>
                     </v:shape>
-                    <v:shape id="Vrije vorm 11" o:spid="_x0000_s1028" style="position:absolute;left:8763;top:47697;width:46850;height:5099;visibility:visible;mso-wrap-style:square;v-text-anchor:bottom" coordsize="607,66" o:gfxdata="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" path="m607,c450,44,300,57,176,57,109,57,49,53,,48,66,58,152,66,251,66,358,66,480,56,607,27,607,,607,,607,e" fillcolor="white [3212]" stroked="f">
+                    <v:shape id="Vrije vorm 11" o:spid="_x0000_s1028" style="position:absolute;left:8763;top:47697;width:46850;height:5099;visibility:visible;mso-wrap-style:square;v-text-anchor:bottom" coordsize="607,66" o:gfxdata="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" path="m607,c450,44,300,57,176,57,109,57,49,53,,48,66,58,152,66,251,66,358,66,480,56,607,27,607,,607,,607,e" fillcolor="white [3212]" stroked="f">
                       <v:fill opacity="19789f"/>
                       <v:path arrowok="t" o:connecttype="custom" o:connectlocs="4685030,0;1358427,440373;0,370840;1937302,509905;4685030,208598;4685030,0" o:connectangles="0,0,0,0,0,0"/>
                     </v:shape>
@@ -546,7 +590,18 @@
                                     <w:sz w:val="28"/>
                                     <w:szCs w:val="28"/>
                                   </w:rPr>
-                                  <w:t>11-12-2017</w:t>
+                                  <w:t>20</w:t>
+                                </w:r>
+                                <w:bookmarkStart w:id="2" w:name="_GoBack"/>
+                                <w:bookmarkEnd w:id="2"/>
+                                <w:r>
+                                  <w:rPr>
+                                    <w:caps/>
+                                    <w:color w:val="5B9BD5" w:themeColor="accent1"/>
+                                    <w:sz w:val="28"/>
+                                    <w:szCs w:val="28"/>
+                                  </w:rPr>
+                                  <w:t>-12-2017</w:t>
                                 </w:r>
                               </w:p>
                             </w:txbxContent>
@@ -724,7 +779,18 @@
                               <w:sz w:val="28"/>
                               <w:szCs w:val="28"/>
                             </w:rPr>
-                            <w:t>11-12-2017</w:t>
+                            <w:t>20</w:t>
+                          </w:r>
+                          <w:bookmarkStart w:id="3" w:name="_GoBack"/>
+                          <w:bookmarkEnd w:id="3"/>
+                          <w:r>
+                            <w:rPr>
+                              <w:caps/>
+                              <w:color w:val="5B9BD5" w:themeColor="accent1"/>
+                              <w:sz w:val="28"/>
+                              <w:szCs w:val="28"/>
+                            </w:rPr>
+                            <w:t>-12-2017</w:t>
                           </w:r>
                         </w:p>
                       </w:txbxContent>
@@ -735,27 +801,6 @@
               </mc:Fallback>
             </mc:AlternateContent>
           </w:r>
-        </w:p>
-        <w:p>
-          <w:pPr>
-            <w:rPr>
-              <w:b/>
-              <w:color w:val="C00000"/>
-              <w:sz w:val="40"/>
-              <w:szCs w:val="40"/>
-            </w:rPr>
-          </w:pPr>
-          <w:bookmarkStart w:id="0" w:name="_Hlk500925160"/>
-          <w:r>
-            <w:rPr>
-              <w:rFonts w:ascii="Arial" w:hAnsi="Arial" w:cs="Arial"/>
-              <w:color w:val="FFFFFF" w:themeColor="background1"/>
-              <w:sz w:val="56"/>
-              <w:szCs w:val="72"/>
-            </w:rPr>
-            <w:t>Hoe kan ICT hulp bieden bij het verlagen van het energieverbruik in huis?</w:t>
-          </w:r>
-          <w:bookmarkEnd w:id="0"/>
           <w:r>
             <w:rPr>
               <w:b/>
@@ -835,13 +880,13 @@
             </w:rPr>
             <w:fldChar w:fldCharType="separate"/>
           </w:r>
-          <w:hyperlink w:anchor="_Toc500850195" w:history="1">
+          <w:hyperlink w:anchor="_Toc500934672" w:history="1">
             <w:r>
               <w:rPr>
                 <w:rStyle w:val="Hyperlink"/>
                 <w:noProof/>
               </w:rPr>
-              <w:t>Inleiding</w:t>
+              <w:t>1.Inleiding</w:t>
             </w:r>
             <w:r>
               <w:rPr>
@@ -862,7 +907,7 @@
                 <w:noProof/>
                 <w:webHidden/>
               </w:rPr>
-              <w:instrText xml:space="preserve"> PAGEREF _Toc500850195 \h </w:instrText>
+              <w:instrText xml:space="preserve"> PAGEREF _Toc500934672 \h </w:instrText>
             </w:r>
             <w:r>
               <w:rPr>
@@ -906,13 +951,13 @@
               <w:lang w:eastAsia="nl-NL"/>
             </w:rPr>
           </w:pPr>
-          <w:hyperlink w:anchor="_Toc500850196" w:history="1">
+          <w:hyperlink w:anchor="_Toc500934673" w:history="1">
             <w:r>
               <w:rPr>
                 <w:rStyle w:val="Hyperlink"/>
                 <w:noProof/>
               </w:rPr>
-              <w:t>Het Probleem</w:t>
+              <w:t>2.Het Probleem</w:t>
             </w:r>
             <w:r>
               <w:rPr>
@@ -933,7 +978,7 @@
                 <w:noProof/>
                 <w:webHidden/>
               </w:rPr>
-              <w:instrText xml:space="preserve"> PAGEREF _Toc500850196 \h </w:instrText>
+              <w:instrText xml:space="preserve"> PAGEREF _Toc500934673 \h </w:instrText>
             </w:r>
             <w:r>
               <w:rPr>
@@ -977,7 +1022,7 @@
               <w:lang w:eastAsia="nl-NL"/>
             </w:rPr>
           </w:pPr>
-          <w:hyperlink w:anchor="_Toc500850197" w:history="1">
+          <w:hyperlink w:anchor="_Toc500934674" w:history="1">
             <w:r>
               <w:rPr>
                 <w:rStyle w:val="Hyperlink"/>
@@ -1004,7 +1049,7 @@
                 <w:noProof/>
                 <w:webHidden/>
               </w:rPr>
-              <w:instrText xml:space="preserve"> PAGEREF _Toc500850197 \h </w:instrText>
+              <w:instrText xml:space="preserve"> PAGEREF _Toc500934674 \h </w:instrText>
             </w:r>
             <w:r>
               <w:rPr>
@@ -1048,7 +1093,7 @@
               <w:lang w:eastAsia="nl-NL"/>
             </w:rPr>
           </w:pPr>
-          <w:hyperlink w:anchor="_Toc500850198" w:history="1">
+          <w:hyperlink w:anchor="_Toc500934675" w:history="1">
             <w:r>
               <w:rPr>
                 <w:rStyle w:val="Hyperlink"/>
@@ -1075,7 +1120,7 @@
                 <w:noProof/>
                 <w:webHidden/>
               </w:rPr>
-              <w:instrText xml:space="preserve"> PAGEREF _Toc500850198 \h </w:instrText>
+              <w:instrText xml:space="preserve"> PAGEREF _Toc500934675 \h </w:instrText>
             </w:r>
             <w:r>
               <w:rPr>
@@ -1119,14 +1164,13 @@
               <w:lang w:eastAsia="nl-NL"/>
             </w:rPr>
           </w:pPr>
-          <w:hyperlink w:anchor="_Toc500850199" w:history="1">
+          <w:hyperlink w:anchor="_Toc500934676" w:history="1">
             <w:r>
               <w:rPr>
                 <w:rStyle w:val="Hyperlink"/>
-                <w:rFonts w:ascii="Arial" w:hAnsi="Arial" w:cs="Arial"/>
-                <w:noProof/>
-              </w:rPr>
-              <w:t>Hoe kan de ICT bijdragen aan een beter milieu door domotica?</w:t>
+                <w:noProof/>
+              </w:rPr>
+              <w:t>3. Duurzame ontwikkeling</w:t>
             </w:r>
             <w:r>
               <w:rPr>
@@ -1147,7 +1191,78 @@
                 <w:noProof/>
                 <w:webHidden/>
               </w:rPr>
-              <w:instrText xml:space="preserve"> PAGEREF _Toc500850199 \h </w:instrText>
+              <w:instrText xml:space="preserve"> PAGEREF _Toc500934676 \h </w:instrText>
+            </w:r>
+            <w:r>
+              <w:rPr>
+                <w:noProof/>
+                <w:webHidden/>
+              </w:rPr>
+            </w:r>
+            <w:r>
+              <w:rPr>
+                <w:noProof/>
+                <w:webHidden/>
+              </w:rPr>
+              <w:fldChar w:fldCharType="separate"/>
+            </w:r>
+            <w:r>
+              <w:rPr>
+                <w:noProof/>
+                <w:webHidden/>
+              </w:rPr>
+              <w:t>4</w:t>
+            </w:r>
+            <w:r>
+              <w:rPr>
+                <w:noProof/>
+                <w:webHidden/>
+              </w:rPr>
+              <w:fldChar w:fldCharType="end"/>
+            </w:r>
+          </w:hyperlink>
+        </w:p>
+        <w:p>
+          <w:pPr>
+            <w:pStyle w:val="Inhopg2"/>
+            <w:tabs>
+              <w:tab w:val="right" w:leader="dot" w:pos="9350"/>
+            </w:tabs>
+            <w:rPr>
+              <w:rFonts w:asciiTheme="minorHAnsi" w:eastAsiaTheme="minorEastAsia" w:hAnsiTheme="minorHAnsi"/>
+              <w:noProof/>
+              <w:sz w:val="22"/>
+              <w:lang w:eastAsia="nl-NL"/>
+            </w:rPr>
+          </w:pPr>
+          <w:hyperlink w:anchor="_Toc500934677" w:history="1">
+            <w:r>
+              <w:rPr>
+                <w:rStyle w:val="Hyperlink"/>
+                <w:noProof/>
+              </w:rPr>
+              <w:t>3.1 Verband met ons onderwerp</w:t>
+            </w:r>
+            <w:r>
+              <w:rPr>
+                <w:noProof/>
+                <w:webHidden/>
+              </w:rPr>
+              <w:tab/>
+            </w:r>
+            <w:r>
+              <w:rPr>
+                <w:noProof/>
+                <w:webHidden/>
+              </w:rPr>
+              <w:fldChar w:fldCharType="begin"/>
+            </w:r>
+            <w:r>
+              <w:rPr>
+                <w:noProof/>
+                <w:webHidden/>
+              </w:rPr>
+              <w:instrText xml:space="preserve"> PAGEREF _Toc500934677 \h </w:instrText>
             </w:r>
             <w:r>
               <w:rPr>
@@ -1191,13 +1306,14 @@
               <w:lang w:eastAsia="nl-NL"/>
             </w:rPr>
           </w:pPr>
-          <w:hyperlink w:anchor="_Toc500850200" w:history="1">
+          <w:hyperlink w:anchor="_Toc500934678" w:history="1">
             <w:r>
               <w:rPr>
                 <w:rStyle w:val="Hyperlink"/>
-                <w:noProof/>
-              </w:rPr>
-              <w:t>Verlichting</w:t>
+                <w:rFonts w:cstheme="majorHAnsi"/>
+                <w:noProof/>
+              </w:rPr>
+              <w:t>4. Hoe kan de ICT bijdragen aan een beter milieu door domotica?</w:t>
             </w:r>
             <w:r>
               <w:rPr>
@@ -1218,7 +1334,7 @@
                 <w:noProof/>
                 <w:webHidden/>
               </w:rPr>
-              <w:instrText xml:space="preserve"> PAGEREF _Toc500850200 \h </w:instrText>
+              <w:instrText xml:space="preserve"> PAGEREF _Toc500934678 \h </w:instrText>
             </w:r>
             <w:r>
               <w:rPr>
@@ -1239,6 +1355,290 @@
                 <w:webHidden/>
               </w:rPr>
               <w:t>4</w:t>
+            </w:r>
+            <w:r>
+              <w:rPr>
+                <w:noProof/>
+                <w:webHidden/>
+              </w:rPr>
+              <w:fldChar w:fldCharType="end"/>
+            </w:r>
+          </w:hyperlink>
+        </w:p>
+        <w:p>
+          <w:pPr>
+            <w:pStyle w:val="Inhopg2"/>
+            <w:tabs>
+              <w:tab w:val="right" w:leader="dot" w:pos="9350"/>
+            </w:tabs>
+            <w:rPr>
+              <w:rFonts w:asciiTheme="minorHAnsi" w:eastAsiaTheme="minorEastAsia" w:hAnsiTheme="minorHAnsi"/>
+              <w:noProof/>
+              <w:sz w:val="22"/>
+              <w:lang w:eastAsia="nl-NL"/>
+            </w:rPr>
+          </w:pPr>
+          <w:hyperlink w:anchor="_Toc500934679" w:history="1">
+            <w:r>
+              <w:rPr>
+                <w:rStyle w:val="Hyperlink"/>
+                <w:noProof/>
+              </w:rPr>
+              <w:t>4.1 Verlichting</w:t>
+            </w:r>
+            <w:r>
+              <w:rPr>
+                <w:noProof/>
+                <w:webHidden/>
+              </w:rPr>
+              <w:tab/>
+            </w:r>
+            <w:r>
+              <w:rPr>
+                <w:noProof/>
+                <w:webHidden/>
+              </w:rPr>
+              <w:fldChar w:fldCharType="begin"/>
+            </w:r>
+            <w:r>
+              <w:rPr>
+                <w:noProof/>
+                <w:webHidden/>
+              </w:rPr>
+              <w:instrText xml:space="preserve"> PAGEREF _Toc500934679 \h </w:instrText>
+            </w:r>
+            <w:r>
+              <w:rPr>
+                <w:noProof/>
+                <w:webHidden/>
+              </w:rPr>
+            </w:r>
+            <w:r>
+              <w:rPr>
+                <w:noProof/>
+                <w:webHidden/>
+              </w:rPr>
+              <w:fldChar w:fldCharType="separate"/>
+            </w:r>
+            <w:r>
+              <w:rPr>
+                <w:noProof/>
+                <w:webHidden/>
+              </w:rPr>
+              <w:t>5</w:t>
+            </w:r>
+            <w:r>
+              <w:rPr>
+                <w:noProof/>
+                <w:webHidden/>
+              </w:rPr>
+              <w:fldChar w:fldCharType="end"/>
+            </w:r>
+          </w:hyperlink>
+        </w:p>
+        <w:p>
+          <w:pPr>
+            <w:pStyle w:val="Inhopg2"/>
+            <w:tabs>
+              <w:tab w:val="right" w:leader="dot" w:pos="9350"/>
+            </w:tabs>
+            <w:rPr>
+              <w:rFonts w:asciiTheme="minorHAnsi" w:eastAsiaTheme="minorEastAsia" w:hAnsiTheme="minorHAnsi"/>
+              <w:noProof/>
+              <w:sz w:val="22"/>
+              <w:lang w:eastAsia="nl-NL"/>
+            </w:rPr>
+          </w:pPr>
+          <w:hyperlink w:anchor="_Toc500934680" w:history="1">
+            <w:r>
+              <w:rPr>
+                <w:rStyle w:val="Hyperlink"/>
+                <w:noProof/>
+              </w:rPr>
+              <w:t>4.2 Verwarming</w:t>
+            </w:r>
+            <w:r>
+              <w:rPr>
+                <w:noProof/>
+                <w:webHidden/>
+              </w:rPr>
+              <w:tab/>
+            </w:r>
+            <w:r>
+              <w:rPr>
+                <w:noProof/>
+                <w:webHidden/>
+              </w:rPr>
+              <w:fldChar w:fldCharType="begin"/>
+            </w:r>
+            <w:r>
+              <w:rPr>
+                <w:noProof/>
+                <w:webHidden/>
+              </w:rPr>
+              <w:instrText xml:space="preserve"> PAGEREF _Toc500934680 \h </w:instrText>
+            </w:r>
+            <w:r>
+              <w:rPr>
+                <w:noProof/>
+                <w:webHidden/>
+              </w:rPr>
+            </w:r>
+            <w:r>
+              <w:rPr>
+                <w:noProof/>
+                <w:webHidden/>
+              </w:rPr>
+              <w:fldChar w:fldCharType="separate"/>
+            </w:r>
+            <w:r>
+              <w:rPr>
+                <w:noProof/>
+                <w:webHidden/>
+              </w:rPr>
+              <w:t>5</w:t>
+            </w:r>
+            <w:r>
+              <w:rPr>
+                <w:noProof/>
+                <w:webHidden/>
+              </w:rPr>
+              <w:fldChar w:fldCharType="end"/>
+            </w:r>
+          </w:hyperlink>
+        </w:p>
+        <w:p>
+          <w:pPr>
+            <w:pStyle w:val="Inhopg2"/>
+            <w:tabs>
+              <w:tab w:val="right" w:leader="dot" w:pos="9350"/>
+            </w:tabs>
+            <w:rPr>
+              <w:rFonts w:asciiTheme="minorHAnsi" w:eastAsiaTheme="minorEastAsia" w:hAnsiTheme="minorHAnsi"/>
+              <w:noProof/>
+              <w:sz w:val="22"/>
+              <w:lang w:eastAsia="nl-NL"/>
+            </w:rPr>
+          </w:pPr>
+          <w:hyperlink w:anchor="_Toc500934681" w:history="1">
+            <w:r>
+              <w:rPr>
+                <w:rStyle w:val="Hyperlink"/>
+                <w:noProof/>
+              </w:rPr>
+              <w:t>4.3 Energiebesparing</w:t>
+            </w:r>
+            <w:r>
+              <w:rPr>
+                <w:noProof/>
+                <w:webHidden/>
+              </w:rPr>
+              <w:tab/>
+            </w:r>
+            <w:r>
+              <w:rPr>
+                <w:noProof/>
+                <w:webHidden/>
+              </w:rPr>
+              <w:fldChar w:fldCharType="begin"/>
+            </w:r>
+            <w:r>
+              <w:rPr>
+                <w:noProof/>
+                <w:webHidden/>
+              </w:rPr>
+              <w:instrText xml:space="preserve"> PAGEREF _Toc500934681 \h </w:instrText>
+            </w:r>
+            <w:r>
+              <w:rPr>
+                <w:noProof/>
+                <w:webHidden/>
+              </w:rPr>
+            </w:r>
+            <w:r>
+              <w:rPr>
+                <w:noProof/>
+                <w:webHidden/>
+              </w:rPr>
+              <w:fldChar w:fldCharType="separate"/>
+            </w:r>
+            <w:r>
+              <w:rPr>
+                <w:noProof/>
+                <w:webHidden/>
+              </w:rPr>
+              <w:t>6</w:t>
+            </w:r>
+            <w:r>
+              <w:rPr>
+                <w:noProof/>
+                <w:webHidden/>
+              </w:rPr>
+              <w:fldChar w:fldCharType="end"/>
+            </w:r>
+          </w:hyperlink>
+        </w:p>
+        <w:p>
+          <w:pPr>
+            <w:pStyle w:val="Inhopg2"/>
+            <w:tabs>
+              <w:tab w:val="right" w:leader="dot" w:pos="9350"/>
+            </w:tabs>
+            <w:rPr>
+              <w:rFonts w:asciiTheme="minorHAnsi" w:eastAsiaTheme="minorEastAsia" w:hAnsiTheme="minorHAnsi"/>
+              <w:noProof/>
+              <w:sz w:val="22"/>
+              <w:lang w:eastAsia="nl-NL"/>
+            </w:rPr>
+          </w:pPr>
+          <w:hyperlink w:anchor="_Toc500934682" w:history="1">
+            <w:r>
+              <w:rPr>
+                <w:rStyle w:val="Hyperlink"/>
+                <w:noProof/>
+              </w:rPr>
+              <w:t>4.4 Conclusie</w:t>
+            </w:r>
+            <w:r>
+              <w:rPr>
+                <w:noProof/>
+                <w:webHidden/>
+              </w:rPr>
+              <w:tab/>
+            </w:r>
+            <w:r>
+              <w:rPr>
+                <w:noProof/>
+                <w:webHidden/>
+              </w:rPr>
+              <w:fldChar w:fldCharType="begin"/>
+            </w:r>
+            <w:r>
+              <w:rPr>
+                <w:noProof/>
+                <w:webHidden/>
+              </w:rPr>
+              <w:instrText xml:space="preserve"> PAGEREF _Toc500934682 \h </w:instrText>
+            </w:r>
+            <w:r>
+              <w:rPr>
+                <w:noProof/>
+                <w:webHidden/>
+              </w:rPr>
+            </w:r>
+            <w:r>
+              <w:rPr>
+                <w:noProof/>
+                <w:webHidden/>
+              </w:rPr>
+              <w:fldChar w:fldCharType="separate"/>
+            </w:r>
+            <w:r>
+              <w:rPr>
+                <w:noProof/>
+                <w:webHidden/>
+              </w:rPr>
+              <w:t>7</w:t>
             </w:r>
             <w:r>
               <w:rPr>
@@ -1262,13 +1662,13 @@
               <w:lang w:eastAsia="nl-NL"/>
             </w:rPr>
           </w:pPr>
-          <w:hyperlink w:anchor="_Toc500850201" w:history="1">
+          <w:hyperlink w:anchor="_Toc500934683" w:history="1">
             <w:r>
               <w:rPr>
                 <w:rStyle w:val="Hyperlink"/>
                 <w:noProof/>
               </w:rPr>
-              <w:t>Verwarming</w:t>
+              <w:t>5. Conclusie</w:t>
             </w:r>
             <w:r>
               <w:rPr>
@@ -1289,7 +1689,7 @@
                 <w:noProof/>
                 <w:webHidden/>
               </w:rPr>
-              <w:instrText xml:space="preserve"> PAGEREF _Toc500850201 \h </w:instrText>
+              <w:instrText xml:space="preserve"> PAGEREF _Toc500934683 \h </w:instrText>
             </w:r>
             <w:r>
               <w:rPr>
@@ -1309,7 +1709,7 @@
                 <w:noProof/>
                 <w:webHidden/>
               </w:rPr>
-              <w:t>5</w:t>
+              <w:t>7</w:t>
             </w:r>
             <w:r>
               <w:rPr>
@@ -1333,13 +1733,13 @@
               <w:lang w:eastAsia="nl-NL"/>
             </w:rPr>
           </w:pPr>
-          <w:hyperlink w:anchor="_Toc500850202" w:history="1">
+          <w:hyperlink w:anchor="_Toc500934684" w:history="1">
             <w:r>
               <w:rPr>
                 <w:rStyle w:val="Hyperlink"/>
                 <w:noProof/>
               </w:rPr>
-              <w:t>Energiebesparing</w:t>
+              <w:t>Bronnenlijst</w:t>
             </w:r>
             <w:r>
               <w:rPr>
@@ -1360,7 +1760,7 @@
                 <w:noProof/>
                 <w:webHidden/>
               </w:rPr>
-              <w:instrText xml:space="preserve"> PAGEREF _Toc500850202 \h </w:instrText>
+              <w:instrText xml:space="preserve"> PAGEREF _Toc500934684 \h </w:instrText>
             </w:r>
             <w:r>
               <w:rPr>
@@ -1380,149 +1780,7 @@
                 <w:noProof/>
                 <w:webHidden/>
               </w:rPr>
-              <w:t>5</w:t>
-            </w:r>
-            <w:r>
-              <w:rPr>
-                <w:noProof/>
-                <w:webHidden/>
-              </w:rPr>
-              <w:fldChar w:fldCharType="end"/>
-            </w:r>
-          </w:hyperlink>
-        </w:p>
-        <w:p>
-          <w:pPr>
-            <w:pStyle w:val="Inhopg1"/>
-            <w:tabs>
-              <w:tab w:val="right" w:leader="dot" w:pos="9350"/>
-            </w:tabs>
-            <w:rPr>
-              <w:rFonts w:asciiTheme="minorHAnsi" w:eastAsiaTheme="minorEastAsia" w:hAnsiTheme="minorHAnsi"/>
-              <w:noProof/>
-              <w:sz w:val="22"/>
-              <w:lang w:eastAsia="nl-NL"/>
-            </w:rPr>
-          </w:pPr>
-          <w:hyperlink w:anchor="_Toc500850203" w:history="1">
-            <w:r>
-              <w:rPr>
-                <w:rStyle w:val="Hyperlink"/>
-                <w:noProof/>
-              </w:rPr>
-              <w:t>Conclusie</w:t>
-            </w:r>
-            <w:r>
-              <w:rPr>
-                <w:noProof/>
-                <w:webHidden/>
-              </w:rPr>
-              <w:tab/>
-            </w:r>
-            <w:r>
-              <w:rPr>
-                <w:noProof/>
-                <w:webHidden/>
-              </w:rPr>
-              <w:fldChar w:fldCharType="begin"/>
-            </w:r>
-            <w:r>
-              <w:rPr>
-                <w:noProof/>
-                <w:webHidden/>
-              </w:rPr>
-              <w:instrText xml:space="preserve"> PAGEREF _Toc500850203 \h </w:instrText>
-            </w:r>
-            <w:r>
-              <w:rPr>
-                <w:noProof/>
-                <w:webHidden/>
-              </w:rPr>
-            </w:r>
-            <w:r>
-              <w:rPr>
-                <w:noProof/>
-                <w:webHidden/>
-              </w:rPr>
-              <w:fldChar w:fldCharType="separate"/>
-            </w:r>
-            <w:r>
-              <w:rPr>
-                <w:noProof/>
-                <w:webHidden/>
-              </w:rPr>
-              <w:t>6</w:t>
-            </w:r>
-            <w:r>
-              <w:rPr>
-                <w:noProof/>
-                <w:webHidden/>
-              </w:rPr>
-              <w:fldChar w:fldCharType="end"/>
-            </w:r>
-          </w:hyperlink>
-        </w:p>
-        <w:p>
-          <w:pPr>
-            <w:pStyle w:val="Inhopg1"/>
-            <w:tabs>
-              <w:tab w:val="right" w:leader="dot" w:pos="9350"/>
-            </w:tabs>
-            <w:rPr>
-              <w:rFonts w:asciiTheme="minorHAnsi" w:eastAsiaTheme="minorEastAsia" w:hAnsiTheme="minorHAnsi"/>
-              <w:noProof/>
-              <w:sz w:val="22"/>
-              <w:lang w:eastAsia="nl-NL"/>
-            </w:rPr>
-          </w:pPr>
-          <w:hyperlink w:anchor="_Toc500850204" w:history="1">
-            <w:r>
-              <w:rPr>
-                <w:rStyle w:val="Hyperlink"/>
-                <w:noProof/>
-              </w:rPr>
-              <w:t>Bronnenlijst</w:t>
-            </w:r>
-            <w:r>
-              <w:rPr>
-                <w:noProof/>
-                <w:webHidden/>
-              </w:rPr>
-              <w:tab/>
-            </w:r>
-            <w:r>
-              <w:rPr>
-                <w:noProof/>
-                <w:webHidden/>
-              </w:rPr>
-              <w:fldChar w:fldCharType="begin"/>
-            </w:r>
-            <w:r>
-              <w:rPr>
-                <w:noProof/>
-                <w:webHidden/>
-              </w:rPr>
-              <w:instrText xml:space="preserve"> PAGEREF _Toc500850204 \h </w:instrText>
-            </w:r>
-            <w:r>
-              <w:rPr>
-                <w:noProof/>
-                <w:webHidden/>
-              </w:rPr>
-            </w:r>
-            <w:r>
-              <w:rPr>
-                <w:noProof/>
-                <w:webHidden/>
-              </w:rPr>
-              <w:fldChar w:fldCharType="separate"/>
-            </w:r>
-            <w:r>
-              <w:rPr>
-                <w:noProof/>
-                <w:webHidden/>
-              </w:rPr>
-              <w:t>7</w:t>
+              <w:t>8</w:t>
             </w:r>
             <w:r>
               <w:rPr>
@@ -1577,15 +1835,21 @@
           <w:color w:val="5B9BD5" w:themeColor="accent1"/>
         </w:rPr>
       </w:pPr>
-      <w:bookmarkStart w:id="1" w:name="_Toc500850195"/>
+      <w:bookmarkStart w:id="4" w:name="_Toc500934672"/>
       <w:r>
         <w:rPr>
           <w:color w:val="5B9BD5" w:themeColor="accent1"/>
         </w:rPr>
         <w:lastRenderedPageBreak/>
+        <w:t>1.</w:t>
+      </w:r>
+      <w:r>
+        <w:rPr>
+          <w:color w:val="5B9BD5" w:themeColor="accent1"/>
+        </w:rPr>
         <w:t>Inleiding</w:t>
       </w:r>
-      <w:bookmarkEnd w:id="1"/>
+      <w:bookmarkEnd w:id="4"/>
       <w:r>
         <w:rPr>
           <w:color w:val="5B9BD5" w:themeColor="accent1"/>
@@ -1754,7 +2018,7 @@
         </w:rPr>
         <w:t xml:space="preserve">Het doel van dit onderzoek is erachter komen </w:t>
       </w:r>
-      <w:bookmarkStart w:id="2" w:name="_Hlk500767094"/>
+      <w:bookmarkStart w:id="5" w:name="_Hlk500767094"/>
       <w:r>
         <w:rPr>
           <w:rFonts w:ascii="Arial" w:hAnsi="Arial" w:cs="Arial"/>
@@ -1779,7 +2043,7 @@
         </w:rPr>
         <w:t xml:space="preserve"> om te helpen bij het verminderen van het energieverbruik in de Nederlandse huishoudens. </w:t>
       </w:r>
-      <w:bookmarkEnd w:id="2"/>
+      <w:bookmarkEnd w:id="5"/>
       <w:r>
         <w:rPr>
           <w:rFonts w:ascii="Arial" w:hAnsi="Arial" w:cs="Arial"/>
@@ -1843,15 +2107,47 @@
           <w:sz w:val="24"/>
           <w:szCs w:val="24"/>
         </w:rPr>
-        <w:t xml:space="preserve"> een onderzoek te doen naar het probleem van het hoge energieverbruik in Nederland. In Hoofdstuk </w:t>
-      </w:r>
-      <w:r>
-        <w:rPr>
-          <w:rFonts w:ascii="Arial" w:hAnsi="Arial" w:cs="Arial"/>
-          <w:sz w:val="24"/>
-          <w:szCs w:val="24"/>
-        </w:rPr>
-        <w:t>3</w:t>
+        <w:t xml:space="preserve"> een onderzoek te doen naar het probleem van het hoge energieverbruik in Nederland. </w:t>
+      </w:r>
+      <w:r>
+        <w:rPr>
+          <w:rFonts w:ascii="Arial" w:hAnsi="Arial" w:cs="Arial"/>
+          <w:sz w:val="24"/>
+          <w:szCs w:val="24"/>
+        </w:rPr>
+        <w:t>In hoofdstuk 3 komt een uitleg wat duurzame ontwikkeling is en wat het ontwerp van dit onderzoek daarmee te</w:t>
+      </w:r>
+      <w:r>
+        <w:rPr>
+          <w:rFonts w:ascii="Arial" w:hAnsi="Arial" w:cs="Arial"/>
+          <w:sz w:val="24"/>
+          <w:szCs w:val="24"/>
+        </w:rPr>
+        <w:t xml:space="preserve"> </w:t>
+      </w:r>
+      <w:r>
+        <w:rPr>
+          <w:rFonts w:ascii="Arial" w:hAnsi="Arial" w:cs="Arial"/>
+          <w:sz w:val="24"/>
+          <w:szCs w:val="24"/>
+        </w:rPr>
+        <w:t xml:space="preserve">maken heeft. </w:t>
+      </w:r>
+      <w:r>
+        <w:rPr>
+          <w:rFonts w:ascii="Arial" w:hAnsi="Arial" w:cs="Arial"/>
+          <w:sz w:val="24"/>
+          <w:szCs w:val="24"/>
+        </w:rPr>
+        <w:t xml:space="preserve">In Hoofdstuk </w:t>
+      </w:r>
+      <w:r>
+        <w:rPr>
+          <w:rFonts w:ascii="Arial" w:hAnsi="Arial" w:cs="Arial"/>
+          <w:sz w:val="24"/>
+          <w:szCs w:val="24"/>
+        </w:rPr>
+        <w:t>4</w:t>
       </w:r>
       <w:r>
         <w:rPr>
@@ -1867,7 +2163,7 @@
           <w:sz w:val="24"/>
           <w:szCs w:val="24"/>
         </w:rPr>
-        <w:t>4</w:t>
+        <w:t>5</w:t>
       </w:r>
       <w:r>
         <w:rPr>
@@ -2006,26 +2302,23 @@
     </w:p>
     <w:p>
       <w:pPr>
-        <w:rPr>
-          <w:rFonts w:ascii="Arial" w:hAnsi="Arial" w:cs="Arial"/>
-          <w:sz w:val="24"/>
-          <w:szCs w:val="24"/>
-        </w:rPr>
-      </w:pPr>
-    </w:p>
-    <w:p>
-      <w:pPr>
         <w:pStyle w:val="Kop1"/>
         <w:rPr>
           <w:color w:val="5B9BD5" w:themeColor="accent1"/>
         </w:rPr>
       </w:pPr>
-      <w:bookmarkStart w:id="3" w:name="_Toc500850196"/>
+      <w:bookmarkStart w:id="6" w:name="_Toc500934673"/>
       <w:r>
         <w:rPr>
           <w:color w:val="5B9BD5" w:themeColor="accent1"/>
         </w:rPr>
         <w:lastRenderedPageBreak/>
+        <w:t>2.</w:t>
+      </w:r>
+      <w:r>
+        <w:rPr>
+          <w:color w:val="5B9BD5" w:themeColor="accent1"/>
+        </w:rPr>
         <w:t xml:space="preserve">Het </w:t>
       </w:r>
       <w:r>
@@ -2034,7 +2327,7 @@
         </w:rPr>
         <w:t>Probleem</w:t>
       </w:r>
-      <w:bookmarkEnd w:id="3"/>
+      <w:bookmarkEnd w:id="6"/>
       <w:r>
         <w:rPr>
           <w:color w:val="5B9BD5" w:themeColor="accent1"/>
@@ -2047,11 +2340,11 @@
       <w:pPr>
         <w:pStyle w:val="Kop2"/>
       </w:pPr>
-      <w:bookmarkStart w:id="4" w:name="_Toc500850197"/>
+      <w:bookmarkStart w:id="7" w:name="_Toc500934674"/>
       <w:r>
         <w:t>2.1 Wat is het probleem en hoe komt het?</w:t>
       </w:r>
-      <w:bookmarkEnd w:id="4"/>
+      <w:bookmarkEnd w:id="7"/>
     </w:p>
     <w:p/>
     <w:p>
@@ -2168,7 +2461,7 @@
       <w:pPr>
         <w:pStyle w:val="Kop2"/>
       </w:pPr>
-      <w:bookmarkStart w:id="5" w:name="_Toc500850198"/>
+      <w:bookmarkStart w:id="8" w:name="_Toc500934675"/>
       <w:r>
         <w:t>2.</w:t>
       </w:r>
@@ -2178,10 +2471,260 @@
       <w:r>
         <w:t xml:space="preserve"> Wat zijn de gevolgen van dit probleem?</w:t>
       </w:r>
-      <w:bookmarkEnd w:id="5"/>
-    </w:p>
-    <w:p>
-      <w:pPr>
+      <w:bookmarkEnd w:id="8"/>
+    </w:p>
+    <w:p>
+      <w:pPr>
+        <w:rPr>
+          <w:rFonts w:ascii="Arial" w:hAnsi="Arial" w:cs="Arial"/>
+          <w:color w:val="000000"/>
+          <w:sz w:val="24"/>
+          <w:szCs w:val="24"/>
+          <w:shd w:val="clear" w:color="auto" w:fill="FFFFFF"/>
+        </w:rPr>
+      </w:pPr>
+      <w:r>
+        <w:br/>
+      </w:r>
+      <w:r>
+        <w:rPr>
+          <w:rFonts w:ascii="Arial" w:hAnsi="Arial" w:cs="Arial"/>
+          <w:sz w:val="24"/>
+          <w:szCs w:val="24"/>
+        </w:rPr>
+        <w:t>Door het stijgende energie verbruik en daardoor de grote hoeveelheid CO2-uitstoot per huishouden</w:t>
+      </w:r>
+      <w:r>
+        <w:rPr>
+          <w:rFonts w:ascii="Arial" w:hAnsi="Arial" w:cs="Arial"/>
+          <w:sz w:val="24"/>
+          <w:szCs w:val="24"/>
+        </w:rPr>
+        <w:t xml:space="preserve"> verander</w:t>
+      </w:r>
+      <w:r>
+        <w:rPr>
+          <w:rFonts w:ascii="Arial" w:hAnsi="Arial" w:cs="Arial"/>
+          <w:sz w:val="24"/>
+          <w:szCs w:val="24"/>
+        </w:rPr>
+        <w:t xml:space="preserve"> het klimaa</w:t>
+      </w:r>
+      <w:r>
+        <w:rPr>
+          <w:rFonts w:ascii="Arial" w:hAnsi="Arial" w:cs="Arial"/>
+          <w:sz w:val="24"/>
+          <w:szCs w:val="24"/>
+        </w:rPr>
+        <w:t>t.</w:t>
+      </w:r>
+      <w:r>
+        <w:rPr>
+          <w:rFonts w:ascii="Arial" w:hAnsi="Arial" w:cs="Arial"/>
+          <w:sz w:val="24"/>
+          <w:szCs w:val="24"/>
+        </w:rPr>
+        <w:t xml:space="preserve"> </w:t>
+      </w:r>
+      <w:r>
+        <w:rPr>
+          <w:rFonts w:ascii="Arial" w:hAnsi="Arial" w:cs="Arial"/>
+          <w:sz w:val="24"/>
+          <w:szCs w:val="24"/>
+        </w:rPr>
+        <w:t>Broeikasgassen zoals CO2 en waterdamp komen van nature in de atmosfeer (lucht) voor. Ze houden de warmte van de zon gedeeltelijk vast. Zonder deze broeikasgassen zou het op aarde veel kouder zijn dan nu</w:t>
+      </w:r>
+      <w:r>
+        <w:rPr>
+          <w:rFonts w:ascii="Arial" w:hAnsi="Arial" w:cs="Arial"/>
+          <w:sz w:val="24"/>
+          <w:szCs w:val="24"/>
+        </w:rPr>
+        <w:t xml:space="preserve"> </w:t>
+      </w:r>
+      <w:r>
+        <w:rPr>
+          <w:rFonts w:ascii="Arial" w:hAnsi="Arial" w:cs="Arial"/>
+          <w:sz w:val="24"/>
+          <w:szCs w:val="24"/>
+        </w:rPr>
+        <w:t>(milieucentraal, z.j.).</w:t>
+      </w:r>
+      <w:r>
+        <w:rPr>
+          <w:rFonts w:ascii="Arial" w:hAnsi="Arial" w:cs="Arial"/>
+          <w:sz w:val="24"/>
+          <w:szCs w:val="24"/>
+        </w:rPr>
+        <w:t xml:space="preserve"> </w:t>
+      </w:r>
+      <w:r>
+        <w:rPr>
+          <w:rFonts w:ascii="Arial" w:hAnsi="Arial" w:cs="Arial"/>
+          <w:sz w:val="24"/>
+          <w:szCs w:val="24"/>
+        </w:rPr>
+        <w:br/>
+        <w:t xml:space="preserve"> </w:t>
+      </w:r>
+      <w:r>
+        <w:rPr>
+          <w:rFonts w:ascii="Arial" w:hAnsi="Arial" w:cs="Arial"/>
+          <w:sz w:val="24"/>
+          <w:szCs w:val="24"/>
+        </w:rPr>
+        <w:tab/>
+        <w:t xml:space="preserve">De </w:t>
+      </w:r>
+      <w:r>
+        <w:rPr>
+          <w:rFonts w:ascii="Arial" w:hAnsi="Arial" w:cs="Arial"/>
+          <w:sz w:val="24"/>
+          <w:szCs w:val="24"/>
+        </w:rPr>
+        <w:t>klimaatverandering</w:t>
+      </w:r>
+      <w:r>
+        <w:rPr>
+          <w:rFonts w:ascii="Arial" w:hAnsi="Arial" w:cs="Arial"/>
+          <w:sz w:val="24"/>
+          <w:szCs w:val="24"/>
+        </w:rPr>
+        <w:t xml:space="preserve"> die </w:t>
+      </w:r>
+      <w:r>
+        <w:rPr>
+          <w:rFonts w:ascii="Arial" w:hAnsi="Arial" w:cs="Arial"/>
+          <w:sz w:val="24"/>
+          <w:szCs w:val="24"/>
+        </w:rPr>
+        <w:t>ontstaat</w:t>
+      </w:r>
+      <w:r>
+        <w:rPr>
+          <w:rFonts w:ascii="Arial" w:hAnsi="Arial" w:cs="Arial"/>
+          <w:sz w:val="24"/>
+          <w:szCs w:val="24"/>
+        </w:rPr>
+        <w:t xml:space="preserve"> door het stijgende energieverbruik heeft gevolgen voor iedereen in de wereld.</w:t>
+      </w:r>
+      <w:r>
+        <w:rPr>
+          <w:rFonts w:ascii="Arial" w:hAnsi="Arial" w:cs="Arial"/>
+          <w:sz w:val="24"/>
+          <w:szCs w:val="24"/>
+        </w:rPr>
+        <w:t xml:space="preserve"> </w:t>
+      </w:r>
+      <w:r>
+        <w:rPr>
+          <w:rFonts w:ascii="Arial" w:hAnsi="Arial" w:cs="Arial"/>
+          <w:sz w:val="24"/>
+          <w:szCs w:val="24"/>
+        </w:rPr>
+        <w:t>Vooral in ontwikkelingslanden vallen slachtoffers. Hieronder worden een paar gevolgen beschreven waar iedereen in de wereld last heeft.</w:t>
+      </w:r>
+      <w:r>
+        <w:rPr>
+          <w:rFonts w:ascii="Arial" w:hAnsi="Arial" w:cs="Arial"/>
+          <w:sz w:val="24"/>
+          <w:szCs w:val="24"/>
+        </w:rPr>
+        <w:br/>
+        <w:t xml:space="preserve"> </w:t>
+      </w:r>
+      <w:r>
+        <w:rPr>
+          <w:rFonts w:ascii="Arial" w:hAnsi="Arial" w:cs="Arial"/>
+          <w:sz w:val="24"/>
+          <w:szCs w:val="24"/>
+        </w:rPr>
+        <w:tab/>
+      </w:r>
+      <w:r>
+        <w:rPr>
+          <w:rFonts w:ascii="Arial" w:hAnsi="Arial" w:cs="Arial"/>
+          <w:sz w:val="24"/>
+          <w:szCs w:val="24"/>
+        </w:rPr>
+        <w:t>L</w:t>
+      </w:r>
+      <w:r>
+        <w:rPr>
+          <w:rFonts w:ascii="Arial" w:hAnsi="Arial" w:cs="Arial"/>
+          <w:sz w:val="24"/>
+          <w:szCs w:val="24"/>
+        </w:rPr>
+        <w:t>andbouwgewassen reageren op het veranderde klimaat. Soms groeien ze beter door een hogere temperatuur. Vaak zijn de effecten negatief. Wereldwijd zal de oogst van maïs, tarwe en rijst elke tien jaar met 2 procent dalen. Met name in ontwikkelingslanden, waar boeren niet de middelen hebben om de gewassen te beschermen, draagt dit bij aan voedseltekorten.</w:t>
+      </w:r>
+      <w:r>
+        <w:t xml:space="preserve"> </w:t>
+      </w:r>
+      <w:r>
+        <w:rPr>
+          <w:rFonts w:ascii="Arial" w:hAnsi="Arial" w:cs="Arial"/>
+          <w:sz w:val="24"/>
+          <w:szCs w:val="24"/>
+        </w:rPr>
+        <w:t>(Greenpeace, z.j.)</w:t>
+      </w:r>
+      <w:r>
+        <w:rPr>
+          <w:rFonts w:ascii="Arial" w:hAnsi="Arial" w:cs="Arial"/>
+          <w:sz w:val="24"/>
+          <w:szCs w:val="24"/>
+        </w:rPr>
+        <w:t xml:space="preserve">  </w:t>
+      </w:r>
+      <w:r>
+        <w:rPr>
+          <w:rFonts w:ascii="Arial" w:hAnsi="Arial" w:cs="Arial"/>
+          <w:sz w:val="24"/>
+          <w:szCs w:val="24"/>
+        </w:rPr>
+        <w:tab/>
+      </w:r>
+      <w:r>
+        <w:rPr>
+          <w:rFonts w:ascii="Arial" w:hAnsi="Arial" w:cs="Arial"/>
+          <w:color w:val="000000"/>
+          <w:sz w:val="24"/>
+          <w:szCs w:val="24"/>
+          <w:shd w:val="clear" w:color="auto" w:fill="FFFFFF"/>
+        </w:rPr>
+        <w:t>Elektriciteitscentrales hebben koelwater nodig om elektriciteit te produceren. Minder water in de rivieren kan dus problemen veroorzaken voor de elektriciteitsproductie</w:t>
+      </w:r>
+      <w:r>
+        <w:t xml:space="preserve"> </w:t>
+      </w:r>
+      <w:r>
+        <w:rPr>
+          <w:rFonts w:ascii="Arial" w:hAnsi="Arial" w:cs="Arial"/>
+          <w:color w:val="000000"/>
+          <w:sz w:val="24"/>
+          <w:szCs w:val="24"/>
+          <w:shd w:val="clear" w:color="auto" w:fill="FFFFFF"/>
+        </w:rPr>
+        <w:t>(Rijksoverheid, z.j.)</w:t>
+      </w:r>
+      <w:r>
+        <w:rPr>
+          <w:rFonts w:ascii="Arial" w:hAnsi="Arial" w:cs="Arial"/>
+          <w:sz w:val="24"/>
+          <w:szCs w:val="24"/>
+        </w:rPr>
+        <w:br/>
+        <w:t xml:space="preserve"> </w:t>
+      </w:r>
+      <w:r>
+        <w:rPr>
+          <w:rFonts w:ascii="Arial" w:hAnsi="Arial" w:cs="Arial"/>
+          <w:sz w:val="24"/>
+          <w:szCs w:val="24"/>
+        </w:rPr>
+        <w:tab/>
+      </w:r>
+      <w:r>
         <w:rPr>
           <w:rFonts w:ascii="Arial" w:hAnsi="Arial" w:cs="Arial"/>
           <w:color w:val="000000"/>
@@ -2189,247 +2732,7 @@
           <w:szCs w:val="27"/>
           <w:shd w:val="clear" w:color="auto" w:fill="FFFFFF"/>
         </w:rPr>
-      </w:pPr>
-      <w:r>
-        <w:br/>
-      </w:r>
-      <w:r>
-        <w:rPr>
-          <w:rFonts w:ascii="Arial" w:hAnsi="Arial" w:cs="Arial"/>
-          <w:sz w:val="24"/>
-          <w:szCs w:val="24"/>
-        </w:rPr>
-        <w:t>Door het stijgende energie verbruik en daardoor de grote hoeveelheid CO2-uitstoot per huishouden</w:t>
-      </w:r>
-      <w:r>
-        <w:rPr>
-          <w:rFonts w:ascii="Arial" w:hAnsi="Arial" w:cs="Arial"/>
-          <w:sz w:val="24"/>
-          <w:szCs w:val="24"/>
-        </w:rPr>
-        <w:t xml:space="preserve"> verander</w:t>
-      </w:r>
-      <w:r>
-        <w:rPr>
-          <w:rFonts w:ascii="Arial" w:hAnsi="Arial" w:cs="Arial"/>
-          <w:sz w:val="24"/>
-          <w:szCs w:val="24"/>
-        </w:rPr>
-        <w:t xml:space="preserve"> het klimaa</w:t>
-      </w:r>
-      <w:r>
-        <w:rPr>
-          <w:rFonts w:ascii="Arial" w:hAnsi="Arial" w:cs="Arial"/>
-          <w:sz w:val="24"/>
-          <w:szCs w:val="24"/>
-        </w:rPr>
-        <w:t>t.</w:t>
-      </w:r>
-      <w:r>
-        <w:rPr>
-          <w:rFonts w:ascii="Arial" w:hAnsi="Arial" w:cs="Arial"/>
-          <w:sz w:val="24"/>
-          <w:szCs w:val="24"/>
-        </w:rPr>
-        <w:t xml:space="preserve"> </w:t>
-      </w:r>
-      <w:r>
-        <w:rPr>
-          <w:rFonts w:ascii="Arial" w:hAnsi="Arial" w:cs="Arial"/>
-          <w:sz w:val="24"/>
-          <w:szCs w:val="24"/>
-        </w:rPr>
-        <w:t>Broeikasgassen zoals CO2 en waterdamp komen van nature in de atmosfeer (lucht) voor. Ze houden de warmte van de zon gedeeltelijk vast. Zonder deze broeikasgassen zou het op aarde veel kouder zijn dan nu</w:t>
-      </w:r>
-      <w:r>
-        <w:rPr>
-          <w:rFonts w:ascii="Arial" w:hAnsi="Arial" w:cs="Arial"/>
-          <w:sz w:val="24"/>
-          <w:szCs w:val="24"/>
-        </w:rPr>
-        <w:t xml:space="preserve"> </w:t>
-      </w:r>
-      <w:r>
-        <w:rPr>
-          <w:rFonts w:ascii="Arial" w:hAnsi="Arial" w:cs="Arial"/>
-          <w:sz w:val="24"/>
-          <w:szCs w:val="24"/>
-        </w:rPr>
-        <w:t>(milieucentraal, z.j.).</w:t>
-      </w:r>
-      <w:r>
-        <w:rPr>
-          <w:rFonts w:ascii="Arial" w:hAnsi="Arial" w:cs="Arial"/>
-          <w:sz w:val="24"/>
-          <w:szCs w:val="24"/>
-        </w:rPr>
-        <w:t xml:space="preserve"> </w:t>
-      </w:r>
-      <w:r>
-        <w:rPr>
-          <w:rFonts w:ascii="Arial" w:hAnsi="Arial" w:cs="Arial"/>
-          <w:sz w:val="24"/>
-          <w:szCs w:val="24"/>
-        </w:rPr>
-        <w:br/>
-        <w:t xml:space="preserve"> </w:t>
-      </w:r>
-      <w:r>
-        <w:rPr>
-          <w:rFonts w:ascii="Arial" w:hAnsi="Arial" w:cs="Arial"/>
-          <w:sz w:val="24"/>
-          <w:szCs w:val="24"/>
-        </w:rPr>
-        <w:tab/>
-        <w:t xml:space="preserve">De </w:t>
-      </w:r>
-      <w:r>
-        <w:rPr>
-          <w:rFonts w:ascii="Arial" w:hAnsi="Arial" w:cs="Arial"/>
-          <w:sz w:val="24"/>
-          <w:szCs w:val="24"/>
-        </w:rPr>
-        <w:t>klimaatverandering</w:t>
-      </w:r>
-      <w:r>
-        <w:rPr>
-          <w:rFonts w:ascii="Arial" w:hAnsi="Arial" w:cs="Arial"/>
-          <w:sz w:val="24"/>
-          <w:szCs w:val="24"/>
-        </w:rPr>
-        <w:t xml:space="preserve"> die </w:t>
-      </w:r>
-      <w:r>
-        <w:rPr>
-          <w:rFonts w:ascii="Arial" w:hAnsi="Arial" w:cs="Arial"/>
-          <w:sz w:val="24"/>
-          <w:szCs w:val="24"/>
-        </w:rPr>
-        <w:t>ontstaat</w:t>
-      </w:r>
-      <w:r>
-        <w:rPr>
-          <w:rFonts w:ascii="Arial" w:hAnsi="Arial" w:cs="Arial"/>
-          <w:sz w:val="24"/>
-          <w:szCs w:val="24"/>
-        </w:rPr>
-        <w:t xml:space="preserve"> door het stijgende energieverbruik heeft gevolgen voor iedereen in de wereld.</w:t>
-      </w:r>
-      <w:r>
-        <w:rPr>
-          <w:rFonts w:ascii="Arial" w:hAnsi="Arial" w:cs="Arial"/>
-          <w:sz w:val="24"/>
-          <w:szCs w:val="24"/>
-        </w:rPr>
-        <w:t xml:space="preserve"> </w:t>
-      </w:r>
-      <w:r>
-        <w:rPr>
-          <w:rFonts w:ascii="Arial" w:hAnsi="Arial" w:cs="Arial"/>
-          <w:sz w:val="24"/>
-          <w:szCs w:val="24"/>
-        </w:rPr>
-        <w:t>Vooral in ontwikkelingslanden vallen slachtoffers. Hieronder worden een paar gevolgen beschreven waar iedereen in de wereld last heeft.</w:t>
-      </w:r>
-      <w:r>
-        <w:rPr>
-          <w:rFonts w:ascii="Arial" w:hAnsi="Arial" w:cs="Arial"/>
-          <w:sz w:val="24"/>
-          <w:szCs w:val="24"/>
-        </w:rPr>
-        <w:br/>
-        <w:t xml:space="preserve"> </w:t>
-      </w:r>
-      <w:r>
-        <w:rPr>
-          <w:rFonts w:ascii="Arial" w:hAnsi="Arial" w:cs="Arial"/>
-          <w:sz w:val="24"/>
-          <w:szCs w:val="24"/>
-        </w:rPr>
-        <w:tab/>
-      </w:r>
-      <w:r>
-        <w:rPr>
-          <w:rFonts w:ascii="Arial" w:hAnsi="Arial" w:cs="Arial"/>
-          <w:sz w:val="24"/>
-          <w:szCs w:val="24"/>
-        </w:rPr>
-        <w:t>L</w:t>
-      </w:r>
-      <w:r>
-        <w:rPr>
-          <w:rFonts w:ascii="Arial" w:hAnsi="Arial" w:cs="Arial"/>
-          <w:sz w:val="24"/>
-          <w:szCs w:val="24"/>
-        </w:rPr>
-        <w:t>andbouwgewassen reageren op het veranderde klimaat. Soms groeien ze beter door een hogere temperatuur. Vaak zijn de effecten negatief. Wereldwijd zal de oogst van maïs, tarwe en rijst elke tien jaar met 2 procent dalen. Met name in ontwikkelingslanden, waar boeren niet de middelen hebben om de gewassen te beschermen, draagt dit bij aan voedseltekorten.</w:t>
-      </w:r>
-      <w:r>
-        <w:t xml:space="preserve"> </w:t>
-      </w:r>
-      <w:r>
-        <w:rPr>
-          <w:rFonts w:ascii="Arial" w:hAnsi="Arial" w:cs="Arial"/>
-          <w:sz w:val="24"/>
-          <w:szCs w:val="24"/>
-        </w:rPr>
-        <w:t>(Greenpeace, z.j.)</w:t>
-      </w:r>
-      <w:r>
-        <w:rPr>
-          <w:rFonts w:ascii="Arial" w:hAnsi="Arial" w:cs="Arial"/>
-          <w:sz w:val="24"/>
-          <w:szCs w:val="24"/>
-        </w:rPr>
-        <w:t xml:space="preserve">  </w:t>
-      </w:r>
-      <w:r>
-        <w:rPr>
-          <w:rFonts w:ascii="Arial" w:hAnsi="Arial" w:cs="Arial"/>
-          <w:sz w:val="24"/>
-          <w:szCs w:val="24"/>
-        </w:rPr>
-        <w:tab/>
-      </w:r>
-      <w:r>
-        <w:rPr>
-          <w:rFonts w:ascii="Arial" w:hAnsi="Arial" w:cs="Arial"/>
-          <w:color w:val="000000"/>
-          <w:sz w:val="24"/>
-          <w:szCs w:val="24"/>
-          <w:shd w:val="clear" w:color="auto" w:fill="FFFFFF"/>
-        </w:rPr>
-        <w:t>Elektriciteitscentrales hebben koelwater nodig om elektriciteit te produceren. Minder water in de rivieren kan dus problemen veroorzaken voor de elektriciteitsproductie</w:t>
-      </w:r>
-      <w:r>
-        <w:t xml:space="preserve"> </w:t>
-      </w:r>
-      <w:r>
-        <w:rPr>
-          <w:rFonts w:ascii="Arial" w:hAnsi="Arial" w:cs="Arial"/>
-          <w:color w:val="000000"/>
-          <w:sz w:val="24"/>
-          <w:szCs w:val="24"/>
-          <w:shd w:val="clear" w:color="auto" w:fill="FFFFFF"/>
-        </w:rPr>
-        <w:t>(Rijksoverheid, z.j.)</w:t>
-      </w:r>
-      <w:r>
-        <w:rPr>
-          <w:rFonts w:ascii="Arial" w:hAnsi="Arial" w:cs="Arial"/>
-          <w:sz w:val="24"/>
-          <w:szCs w:val="24"/>
-        </w:rPr>
-        <w:br/>
-        <w:t xml:space="preserve"> </w:t>
-      </w:r>
-      <w:r>
-        <w:rPr>
-          <w:rFonts w:ascii="Arial" w:hAnsi="Arial" w:cs="Arial"/>
-          <w:sz w:val="24"/>
-          <w:szCs w:val="24"/>
-        </w:rPr>
-        <w:tab/>
+        <w:t xml:space="preserve">Als de gemiddelde temperatuur stijgt, stijgt de zeespiegel. Water zet uit als het warmer wordt. Bovendien smelten gletsjers en ijskappen. Er komt dan meer massa in het water terecht, waardoor de zeespiegel stijgt. Klimaatverandering veroorzaakt ook </w:t>
       </w:r>
       <w:r>
         <w:rPr>
@@ -2439,7 +2742,11 @@
           <w:szCs w:val="27"/>
           <w:shd w:val="clear" w:color="auto" w:fill="FFFFFF"/>
         </w:rPr>
-        <w:t xml:space="preserve">Als de gemiddelde temperatuur stijgt, stijgt de zeespiegel. Water zet uit als het warmer wordt. Bovendien smelten gletsjers en ijskappen. Er komt dan meer massa in het water terecht, waardoor de zeespiegel stijgt. Klimaatverandering veroorzaakt ook </w:t>
+        <w:lastRenderedPageBreak/>
+        <w:t>extreme regenbuien en langdurige natte periodes. Het gevaar op overstromingen neemt toe</w:t>
+      </w:r>
+      <w:r>
+        <w:t xml:space="preserve"> </w:t>
       </w:r>
       <w:r>
         <w:rPr>
@@ -2449,20 +2756,6 @@
           <w:szCs w:val="27"/>
           <w:shd w:val="clear" w:color="auto" w:fill="FFFFFF"/>
         </w:rPr>
-        <w:lastRenderedPageBreak/>
-        <w:t>extreme regenbuien en langdurige natte periodes. Het gevaar op overstromingen neemt toe</w:t>
-      </w:r>
-      <w:r>
-        <w:t xml:space="preserve"> </w:t>
-      </w:r>
-      <w:r>
-        <w:rPr>
-          <w:rFonts w:ascii="Arial" w:hAnsi="Arial" w:cs="Arial"/>
-          <w:color w:val="000000"/>
-          <w:sz w:val="24"/>
-          <w:szCs w:val="27"/>
-          <w:shd w:val="clear" w:color="auto" w:fill="FFFFFF"/>
-        </w:rPr>
         <w:t>(Rijksoverheid, z.j.)</w:t>
       </w:r>
     </w:p>
@@ -2470,9 +2763,14 @@
       <w:pPr>
         <w:pStyle w:val="Kop1"/>
       </w:pPr>
+      <w:bookmarkStart w:id="9" w:name="_Toc500934676"/>
+      <w:r>
+        <w:t xml:space="preserve">3. </w:t>
+      </w:r>
       <w:r>
         <w:t>Duurzame ontwikkeling</w:t>
       </w:r>
+      <w:bookmarkEnd w:id="9"/>
     </w:p>
     <w:p>
       <w:pPr>
@@ -2554,9 +2852,14 @@
       <w:pPr>
         <w:pStyle w:val="Kop2"/>
       </w:pPr>
+      <w:bookmarkStart w:id="10" w:name="_Toc500934677"/>
+      <w:r>
+        <w:t xml:space="preserve">3.1 </w:t>
+      </w:r>
       <w:r>
         <w:t>Verband met ons onderwerp</w:t>
       </w:r>
+      <w:bookmarkEnd w:id="10"/>
     </w:p>
     <w:p/>
     <w:p>
@@ -2688,24 +2991,34 @@
         <w:tab/>
         <w:t xml:space="preserve">Om het balans terug te krijgen tussen de 3 p’s zijn er verschillende oplossing om het probleem tegen te gaan in het volgende hoofdstuk vertellen wij over een van deze oplossing genaamd domotica. </w:t>
       </w:r>
-      <w:bookmarkStart w:id="6" w:name="_GoBack"/>
-      <w:bookmarkEnd w:id="6"/>
     </w:p>
     <w:p>
       <w:pPr>
         <w:pStyle w:val="Kop1"/>
         <w:rPr>
-          <w:rFonts w:ascii="Arial" w:hAnsi="Arial" w:cs="Arial"/>
-        </w:rPr>
-      </w:pPr>
-      <w:bookmarkStart w:id="7" w:name="_Toc500850199"/>
-      <w:r>
-        <w:rPr>
-          <w:rFonts w:ascii="Arial" w:hAnsi="Arial" w:cs="Arial"/>
+          <w:rFonts w:cstheme="majorHAnsi"/>
+        </w:rPr>
+      </w:pPr>
+      <w:bookmarkStart w:id="11" w:name="_Toc500934678"/>
+      <w:r>
+        <w:rPr>
+          <w:rFonts w:cstheme="majorHAnsi"/>
+        </w:rPr>
+        <w:t>4.</w:t>
+      </w:r>
+      <w:r>
+        <w:rPr>
+          <w:rFonts w:cstheme="majorHAnsi"/>
+        </w:rPr>
+        <w:t xml:space="preserve"> </w:t>
+      </w:r>
+      <w:r>
+        <w:rPr>
+          <w:rFonts w:cstheme="majorHAnsi"/>
         </w:rPr>
         <w:t>Hoe kan de ICT bijdragen aan een beter milieu door domotica?</w:t>
       </w:r>
-      <w:bookmarkEnd w:id="7"/>
+      <w:bookmarkEnd w:id="11"/>
     </w:p>
     <w:p/>
     <w:p>
@@ -2724,17 +3037,29 @@
         <w:t>Domotica wil zeggen het verbeteren van energieverbruik in huis. Dit betekend het slimmer regelen van de verlichting en verwarming in huis. Doormiddel van bijvoorbeeld slimme thermostaten, energiemonitoring of aanwezigheidsdetectie kan in huis veel energie worden bespaard en dat is veel beter voor het milieu (Egyedi &amp; Peet, 2002). Hier kan de ICT veel aan bijdragen doordat er nu veel slimmere apparaten zijn ontwikkeld waarmee de ICT goed kan werken en ze ook kunnen programmeren. Hieronder is te lezen hoe bij zowel verlichting als verwarming in huis de ICT kan helpen doormiddel van domotica en ook wat voor energiebesparing dat heeft.</w:t>
       </w:r>
     </w:p>
+    <w:p>
+      <w:pPr>
+        <w:pStyle w:val="Geenafstand"/>
+        <w:rPr>
+          <w:rFonts w:ascii="Arial" w:hAnsi="Arial" w:cs="Arial"/>
+          <w:sz w:val="24"/>
+        </w:rPr>
+      </w:pPr>
+    </w:p>
     <w:p/>
     <w:p>
       <w:pPr>
-        <w:pStyle w:val="Kop1"/>
-      </w:pPr>
-      <w:bookmarkStart w:id="8" w:name="_Toc500850200"/>
+        <w:pStyle w:val="Kop2"/>
+      </w:pPr>
+      <w:bookmarkStart w:id="12" w:name="_Toc500934679"/>
       <w:r>
         <w:lastRenderedPageBreak/>
+        <w:t xml:space="preserve">4.1 </w:t>
+      </w:r>
+      <w:r>
         <w:t>Verlichting</w:t>
       </w:r>
-      <w:bookmarkEnd w:id="8"/>
+      <w:bookmarkEnd w:id="12"/>
     </w:p>
     <w:p>
       <w:pPr>
@@ -2916,13 +3241,34 @@
     </w:p>
     <w:p>
       <w:pPr>
-        <w:pStyle w:val="Kop1"/>
-      </w:pPr>
-      <w:bookmarkStart w:id="9" w:name="_Toc500850201"/>
+        <w:pStyle w:val="Geenafstand"/>
+        <w:rPr>
+          <w:rFonts w:ascii="Arial" w:hAnsi="Arial" w:cs="Arial"/>
+          <w:sz w:val="24"/>
+        </w:rPr>
+      </w:pPr>
+    </w:p>
+    <w:p>
+      <w:pPr>
+        <w:pStyle w:val="Geenafstand"/>
+        <w:rPr>
+          <w:rFonts w:ascii="Arial" w:hAnsi="Arial" w:cs="Arial"/>
+          <w:sz w:val="24"/>
+        </w:rPr>
+      </w:pPr>
+    </w:p>
+    <w:p>
+      <w:pPr>
+        <w:pStyle w:val="Kop2"/>
+      </w:pPr>
+      <w:bookmarkStart w:id="13" w:name="_Toc500934680"/>
+      <w:r>
+        <w:t xml:space="preserve">4.2 </w:t>
+      </w:r>
       <w:r>
         <w:t>Verwarming</w:t>
       </w:r>
-      <w:bookmarkEnd w:id="9"/>
+      <w:bookmarkEnd w:id="13"/>
     </w:p>
     <w:p>
       <w:pPr>
@@ -3020,13 +3366,31 @@
     </w:p>
     <w:p>
       <w:pPr>
-        <w:pStyle w:val="Kop1"/>
-      </w:pPr>
-      <w:bookmarkStart w:id="10" w:name="_Toc500850202"/>
-      <w:r>
+        <w:pStyle w:val="Kop2"/>
+      </w:pPr>
+      <w:bookmarkStart w:id="14" w:name="_Toc500934681"/>
+      <w:r>
+        <w:rPr>
+          <w:rStyle w:val="Kop2Char"/>
+        </w:rPr>
+        <w:t>4</w:t>
+      </w:r>
+      <w:r>
+        <w:t>.</w:t>
+      </w:r>
+      <w:r>
+        <w:rPr>
+          <w:rStyle w:val="Kop2Char"/>
+        </w:rPr>
+        <w:t xml:space="preserve">3 </w:t>
+      </w:r>
+      <w:r>
+        <w:rPr>
+          <w:rStyle w:val="Kop2Char"/>
+        </w:rPr>
         <w:t>Energiebesparing</w:t>
       </w:r>
-      <w:bookmarkEnd w:id="10"/>
+      <w:bookmarkEnd w:id="14"/>
     </w:p>
     <w:p>
       <w:pPr>
@@ -3108,7 +3472,7 @@
           <w:rFonts w:ascii="Arial" w:hAnsi="Arial" w:cs="Arial"/>
           <w:sz w:val="24"/>
         </w:rPr>
-        <w:t xml:space="preserve">Zo is er ook dat mensen steeds meer bezig zijn met het milieu en daarom ook zonnepanelen op hun dak leggen zodat ze zelf energie opwekken. Dit is er goed van de </w:t>
+        <w:t xml:space="preserve">Zo is er ook dat mensen steeds meer bezig zijn met het milieu en daarom ook zonnepanelen op hun dak leggen zodat ze zelf energie opwekken. Dit is er goed van de mensen die dat doen maar het is nog relatief best duur om het te laten installeren. Dit </w:t>
       </w:r>
       <w:r>
         <w:rPr>
@@ -3116,7 +3480,7 @@
           <w:sz w:val="24"/>
         </w:rPr>
         <w:lastRenderedPageBreak/>
-        <w:t>mensen die dat doen maar het is nog relatief best duur om het te laten installeren. Dit komt doordat het nog niet zo oud is en er steeds meer ontwikkelingen in zijn en er steeds betere zonnepanelen uit komen. Maar gelukkig is dit zo want zo doen mensen zelf hun energie opwekken en doen ze die weer gebruiken en hoeven ze dus niet van iemand anders energie te hebben. Dit is dan weer heel goed voor het milieu (zonnepanelen-weetjes, z.j.).</w:t>
+        <w:t>komt doordat het nog niet zo oud is en er steeds meer ontwikkelingen in zijn en er steeds betere zonnepanelen uit komen. Maar gelukkig is dit zo want zo doen mensen zelf hun energie opwekken en doen ze die weer gebruiken en hoeven ze dus niet van iemand anders energie te hebben. Dit is dan weer heel goed voor het milieu (zonnepanelen-weetjes, z.j.).</w:t>
       </w:r>
     </w:p>
     <w:p>
@@ -3139,54 +3503,132 @@
     <w:p/>
     <w:p>
       <w:pPr>
+        <w:pStyle w:val="Kop2"/>
+      </w:pPr>
+      <w:bookmarkStart w:id="15" w:name="_Toc500934682"/>
+      <w:r>
+        <w:t xml:space="preserve">4.4 </w:t>
+      </w:r>
+      <w:r>
+        <w:t>Conclusie</w:t>
+      </w:r>
+      <w:bookmarkEnd w:id="15"/>
+    </w:p>
+    <w:p>
+      <w:pPr>
+        <w:pStyle w:val="Geenafstand"/>
+        <w:rPr>
+          <w:rFonts w:ascii="Arial" w:hAnsi="Arial" w:cs="Arial"/>
+          <w:sz w:val="24"/>
+        </w:rPr>
+      </w:pPr>
+    </w:p>
+    <w:p>
+      <w:pPr>
+        <w:pStyle w:val="Geenafstand"/>
+        <w:rPr>
+          <w:rFonts w:ascii="Arial" w:hAnsi="Arial" w:cs="Arial"/>
+        </w:rPr>
+      </w:pPr>
+      <w:r>
+        <w:rPr>
+          <w:rFonts w:ascii="Arial" w:hAnsi="Arial" w:cs="Arial"/>
+          <w:sz w:val="24"/>
+        </w:rPr>
+        <w:t>Tegenwoordig zijn er dus heel veel verschillende dingen waarmee je een huis kan verbeteren op energie verbruik. Dit komt opdat de technologie van allemaal slimme apparaten er flink om vooruit is gegaan en dat iedereen er ook gebruik van kan maken. Zo is de ICT bezig om juist al die losse apparaten steeds beter te maken maar ook dat het hele huis onder één systeem kan worden geregeld zodat er steeds minder energie verbruik komt per huishouden. Omdat mensen slimmer met hun energie kunnen omgaan en alles kunnen regelen van een afstand of juist in huis. Dit is juist waarvoor de ICT heel erg goed is.</w:t>
+      </w:r>
+      <w:r>
+        <w:rPr>
+          <w:rFonts w:ascii="Arial" w:hAnsi="Arial" w:cs="Arial"/>
+        </w:rPr>
+        <w:tab/>
+      </w:r>
+    </w:p>
+    <w:p>
+      <w:pPr>
+        <w:pStyle w:val="Geenafstand"/>
+        <w:rPr>
+          <w:rFonts w:ascii="Arial" w:hAnsi="Arial" w:cs="Arial"/>
+        </w:rPr>
+      </w:pPr>
+    </w:p>
+    <w:p>
+      <w:pPr>
         <w:pStyle w:val="Kop1"/>
       </w:pPr>
-      <w:bookmarkStart w:id="11" w:name="_Toc500850203"/>
+      <w:bookmarkStart w:id="16" w:name="_Toc500934683"/>
+      <w:r>
+        <w:t xml:space="preserve">5. </w:t>
+      </w:r>
       <w:r>
         <w:t>Conclusie</w:t>
       </w:r>
-      <w:bookmarkEnd w:id="11"/>
-    </w:p>
-    <w:p>
-      <w:pPr>
-        <w:pStyle w:val="Geenafstand"/>
-        <w:rPr>
-          <w:rFonts w:ascii="Arial" w:hAnsi="Arial" w:cs="Arial"/>
-          <w:sz w:val="24"/>
-        </w:rPr>
-      </w:pPr>
-    </w:p>
-    <w:p>
-      <w:pPr>
-        <w:pStyle w:val="Geenafstand"/>
-        <w:rPr>
-          <w:rFonts w:ascii="Arial" w:hAnsi="Arial" w:cs="Arial"/>
-          <w:sz w:val="24"/>
-        </w:rPr>
-      </w:pPr>
-      <w:r>
-        <w:rPr>
-          <w:rFonts w:ascii="Arial" w:hAnsi="Arial" w:cs="Arial"/>
-          <w:sz w:val="24"/>
-        </w:rPr>
-        <w:t>Tegenwoordig zijn er dus heel veel verschillende dingen waarmee je een huis kan verbeteren op energie verbruik. Dit komt opdat de technologie van allemaal slimme apparaten er flink om vooruit is gegaan en dat iedereen er ook gebruik van kan maken. Zo is de ICT bezig om juist al die losse apparaten steeds beter te maken maar ook dat het hele huis onder één systeem kan worden geregeld zodat er steeds minder energie verbruik komt per huishouden. Omdat mensen slimmer met hun energie kunnen omgaan en alles kunnen regelen van een afstand of juist in huis. Dit is juist waarvoor de ICT heel erg goed is.</w:t>
-      </w:r>
-      <w:r>
-        <w:rPr>
-          <w:rFonts w:ascii="Arial" w:hAnsi="Arial" w:cs="Arial"/>
+      <w:bookmarkEnd w:id="16"/>
+    </w:p>
+    <w:p>
+      <w:pPr>
+        <w:pStyle w:val="Geenafstand"/>
+      </w:pPr>
+    </w:p>
+    <w:p>
+      <w:pPr>
+        <w:pStyle w:val="Geenafstand"/>
+        <w:rPr>
+          <w:rFonts w:ascii="Arial" w:hAnsi="Arial" w:cs="Arial"/>
+          <w:sz w:val="24"/>
+        </w:rPr>
+      </w:pPr>
+      <w:r>
+        <w:rPr>
+          <w:rFonts w:ascii="Arial" w:hAnsi="Arial" w:cs="Arial"/>
+          <w:sz w:val="24"/>
+        </w:rPr>
+        <w:t xml:space="preserve">De hoofdvraag van dit onderzoek is: Op welke manier kan de ICT helpen bij het verlagen van het energieverbruik in huis?. De conclusie hiervan is dat de ICT al helpt met het verbeteren van het milieu door handige apparaten te maken voor huishouders. Zodat iedereen minder energie gaat uitstoten zodat er minder vervuiling van het milieu komt. Maar nog niet iedereen doet hier aan mee en dat is aan de mensen zelf om te doen want je kan niet iemand iets verplichten om te doen. Ook zijn de apparaten om je huis minder energie te laten gebruiken steeds maar weer in ontwikkeling en daardoor worden ze ook steeds beter en gemakkelijk in gebruik te nemen. </w:t>
+      </w:r>
+    </w:p>
+    <w:p>
+      <w:pPr>
+        <w:pStyle w:val="Geenafstand"/>
+        <w:rPr>
+          <w:rFonts w:ascii="Arial" w:hAnsi="Arial" w:cs="Arial"/>
+          <w:sz w:val="24"/>
+        </w:rPr>
+      </w:pPr>
+      <w:r>
+        <w:rPr>
+          <w:rFonts w:ascii="Arial" w:hAnsi="Arial" w:cs="Arial"/>
+          <w:sz w:val="24"/>
         </w:rPr>
         <w:tab/>
+        <w:t>Hierdoor is onze aanbeveling dat de ICT moet door gaan met het verbeteren van de apparaten in huis zodat de huishouders er goed achter komen zoveel energie te verspillen en hoe makkelijk ze dat ook tegen kunnen gaan. Want domotica maakt het heel makkelijk om in één systeem te zien wat je allemaal verbruikt en hoeveel je verbruikt. Dit moet bij eigenlijk bij ieder huis worden gedaan zodat iedereen goed hun verlichting en verwarming kan regelen en uiteindelijk tot minder energieverbruik en minder uitstoot naar het milieu.</w:t>
+      </w:r>
+    </w:p>
+    <w:p>
+      <w:pPr>
+        <w:rPr>
+          <w:rFonts w:ascii="Arial" w:eastAsiaTheme="minorEastAsia" w:hAnsi="Arial" w:cs="Arial"/>
+          <w:sz w:val="24"/>
+          <w:lang w:eastAsia="nl-NL"/>
+        </w:rPr>
+      </w:pPr>
+      <w:r>
+        <w:rPr>
+          <w:rFonts w:ascii="Arial" w:hAnsi="Arial" w:cs="Arial"/>
+          <w:sz w:val="24"/>
+        </w:rPr>
+        <w:br w:type="page"/>
       </w:r>
     </w:p>
     <w:p>
       <w:pPr>
         <w:pStyle w:val="Kop1"/>
       </w:pPr>
-      <w:bookmarkStart w:id="12" w:name="_Toc500850204"/>
-      <w:r>
+      <w:bookmarkStart w:id="17" w:name="_Toc500934684"/>
+      <w:r>
+        <w:lastRenderedPageBreak/>
         <w:t>Bronnenlijst</w:t>
       </w:r>
-      <w:bookmarkEnd w:id="12"/>
+      <w:bookmarkEnd w:id="17"/>
     </w:p>
     <w:p>
       <w:pPr>
@@ -3284,9 +3726,6 @@
       <w:r>
         <w:t xml:space="preserve"> </w:t>
       </w:r>
-      <w:r>
-        <w:br/>
-      </w:r>
     </w:p>
     <w:p>
       <w:pPr>
@@ -3346,13 +3785,6 @@
         </w:rPr>
         <w:t xml:space="preserve"> </w:t>
       </w:r>
-      <w:r>
-        <w:rPr>
-          <w:rFonts w:ascii="Arial" w:hAnsi="Arial" w:cs="Arial"/>
-          <w:sz w:val="24"/>
-        </w:rPr>
-        <w:br/>
-      </w:r>
     </w:p>
     <w:p>
       <w:pPr>
@@ -3405,14 +3837,6 @@
           <w:t>https://www.e-domotica.com/nl/mogelijkheden/verlichting/automatische-lichtschakelaar</w:t>
         </w:r>
       </w:hyperlink>
-      <w:r>
-        <w:rPr>
-          <w:rStyle w:val="Hyperlink"/>
-          <w:rFonts w:ascii="Arial" w:hAnsi="Arial" w:cs="Arial"/>
-          <w:sz w:val="24"/>
-        </w:rPr>
-        <w:br/>
-      </w:r>
     </w:p>
     <w:p>
       <w:pPr>
@@ -3464,14 +3888,6 @@
           <w:t>https://www.e-domotica.com/nl/mogelijkheden/energiebesparing/sluipverbruik</w:t>
         </w:r>
       </w:hyperlink>
-      <w:r>
-        <w:rPr>
-          <w:rStyle w:val="Hyperlink"/>
-          <w:rFonts w:ascii="Arial" w:hAnsi="Arial" w:cs="Arial"/>
-          <w:sz w:val="24"/>
-        </w:rPr>
-        <w:br/>
-      </w:r>
     </w:p>
     <w:p>
       <w:pPr>
@@ -3520,7 +3936,6 @@
           <w:rFonts w:ascii="Arial" w:hAnsi="Arial" w:cs="Arial"/>
           <w:sz w:val="24"/>
         </w:rPr>
-        <w:lastRenderedPageBreak/>
         <w:t xml:space="preserve">December 2017, </w:t>
       </w:r>
       <w:hyperlink r:id="rId12" w:history="1">
@@ -3533,14 +3948,6 @@
           <w:t>http://www.domoticabc.nl/domotica/slimme-thermostaten-of-domotica/</w:t>
         </w:r>
       </w:hyperlink>
-      <w:r>
-        <w:rPr>
-          <w:rStyle w:val="Hyperlink"/>
-          <w:rFonts w:ascii="Arial" w:hAnsi="Arial" w:cs="Arial"/>
-          <w:sz w:val="24"/>
-        </w:rPr>
-        <w:br/>
-      </w:r>
     </w:p>
     <w:p>
       <w:pPr>
@@ -3591,9 +3998,10 @@
       <w:pPr>
         <w:pStyle w:val="Geenafstand"/>
         <w:rPr>
-          <w:rStyle w:val="Hyperlink"/>
-          <w:rFonts w:ascii="Arial" w:hAnsi="Arial" w:cs="Arial"/>
-          <w:sz w:val="24"/>
+          <w:rFonts w:ascii="Arial" w:hAnsi="Arial" w:cs="Arial"/>
+          <w:color w:val="0563C1" w:themeColor="hyperlink"/>
+          <w:sz w:val="24"/>
+          <w:u w:val="single"/>
         </w:rPr>
       </w:pPr>
       <w:r>
@@ -3625,17 +4033,15 @@
           <w:lang w:eastAsia="en-GB"/>
         </w:rPr>
       </w:pPr>
-    </w:p>
-    <w:p>
-      <w:pPr>
-        <w:pStyle w:val="Geenafstand"/>
+      <w:r>
         <w:rPr>
           <w:rFonts w:ascii="Arial" w:eastAsia="Times New Roman" w:hAnsi="Arial" w:cs="Arial"/>
           <w:sz w:val="24"/>
           <w:szCs w:val="24"/>
           <w:lang w:eastAsia="en-GB"/>
         </w:rPr>
-      </w:pPr>
+        <w:t>Gre</w:t>
+      </w:r>
       <w:r>
         <w:rPr>
           <w:rFonts w:ascii="Arial" w:eastAsia="Times New Roman" w:hAnsi="Arial" w:cs="Arial"/>
@@ -3643,7 +4049,7 @@
           <w:szCs w:val="24"/>
           <w:lang w:eastAsia="en-GB"/>
         </w:rPr>
-        <w:t>Gre</w:t>
+        <w:t>e</w:t>
       </w:r>
       <w:r>
         <w:rPr>
@@ -3652,16 +4058,47 @@
           <w:szCs w:val="24"/>
           <w:lang w:eastAsia="en-GB"/>
         </w:rPr>
-        <w:t>e</w:t>
+        <w:t xml:space="preserve">npeace. (z.j.). </w:t>
       </w:r>
       <w:r>
         <w:rPr>
           <w:rFonts w:ascii="Arial" w:eastAsia="Times New Roman" w:hAnsi="Arial" w:cs="Arial"/>
+          <w:i/>
           <w:sz w:val="24"/>
           <w:szCs w:val="24"/>
           <w:lang w:eastAsia="en-GB"/>
         </w:rPr>
-        <w:t xml:space="preserve">npeace. (z.j.). De gevolgen van klimaatverandering. Geraadpleegd op 11 december 2017, van </w:t>
+        <w:t>De gevolgen van klimaatverandering.</w:t>
+      </w:r>
+      <w:r>
+        <w:rPr>
+          <w:rFonts w:ascii="Arial" w:eastAsia="Times New Roman" w:hAnsi="Arial" w:cs="Arial"/>
+          <w:sz w:val="24"/>
+          <w:szCs w:val="24"/>
+          <w:lang w:eastAsia="en-GB"/>
+        </w:rPr>
+        <w:t xml:space="preserve"> Geraadpleegd op 11 </w:t>
+      </w:r>
+    </w:p>
+    <w:p>
+      <w:pPr>
+        <w:pStyle w:val="Geenafstand"/>
+        <w:ind w:left="720"/>
+        <w:rPr>
+          <w:rFonts w:ascii="Arial" w:eastAsia="Times New Roman" w:hAnsi="Arial" w:cs="Arial"/>
+          <w:sz w:val="24"/>
+          <w:szCs w:val="24"/>
+          <w:lang w:eastAsia="en-GB"/>
+        </w:rPr>
+      </w:pPr>
+      <w:r>
+        <w:rPr>
+          <w:rFonts w:ascii="Arial" w:eastAsia="Times New Roman" w:hAnsi="Arial" w:cs="Arial"/>
+          <w:sz w:val="24"/>
+          <w:szCs w:val="24"/>
+          <w:lang w:eastAsia="en-GB"/>
+        </w:rPr>
+        <w:t xml:space="preserve">december 2017, </w:t>
       </w:r>
       <w:hyperlink r:id="rId14" w:history="1">
         <w:r>
@@ -3684,34 +4121,76 @@
         </w:rPr>
         <w:t xml:space="preserve"> </w:t>
       </w:r>
-      <w:r>
+    </w:p>
+    <w:p>
+      <w:pPr>
+        <w:pStyle w:val="Geenafstand"/>
         <w:rPr>
           <w:rFonts w:ascii="Arial" w:eastAsia="Times New Roman" w:hAnsi="Arial" w:cs="Arial"/>
           <w:sz w:val="24"/>
           <w:szCs w:val="24"/>
           <w:lang w:eastAsia="en-GB"/>
         </w:rPr>
-        <w:br/>
-      </w:r>
-    </w:p>
-    <w:p>
-      <w:pPr>
-        <w:pStyle w:val="Geenafstand"/>
+      </w:pPr>
+      <w:r>
         <w:rPr>
           <w:rFonts w:ascii="Arial" w:eastAsia="Times New Roman" w:hAnsi="Arial" w:cs="Arial"/>
           <w:sz w:val="24"/>
           <w:szCs w:val="24"/>
           <w:lang w:eastAsia="en-GB"/>
         </w:rPr>
-      </w:pPr>
+        <w:t xml:space="preserve">Energieflex. (2016, 28 april). </w:t>
+      </w:r>
       <w:r>
         <w:rPr>
           <w:rFonts w:ascii="Arial" w:eastAsia="Times New Roman" w:hAnsi="Arial" w:cs="Arial"/>
+          <w:i/>
           <w:sz w:val="24"/>
           <w:szCs w:val="24"/>
           <w:lang w:eastAsia="en-GB"/>
         </w:rPr>
-        <w:t xml:space="preserve">Energieflex. (2016, 28 april). Wereldwijde energieverbruik nu en in de toekomst.. Geraadpleegd op 11 december 2017, van </w:t>
+        <w:t>Wereldwijde energ</w:t>
+      </w:r>
+      <w:r>
+        <w:rPr>
+          <w:rFonts w:ascii="Arial" w:eastAsia="Times New Roman" w:hAnsi="Arial" w:cs="Arial"/>
+          <w:i/>
+          <w:sz w:val="24"/>
+          <w:szCs w:val="24"/>
+          <w:lang w:eastAsia="en-GB"/>
+        </w:rPr>
+        <w:t>ieverbruik nu en in de toekomst</w:t>
+      </w:r>
+      <w:r>
+        <w:rPr>
+          <w:rFonts w:ascii="Arial" w:eastAsia="Times New Roman" w:hAnsi="Arial" w:cs="Arial"/>
+          <w:i/>
+          <w:sz w:val="24"/>
+          <w:szCs w:val="24"/>
+          <w:lang w:eastAsia="en-GB"/>
+        </w:rPr>
+        <w:t xml:space="preserve">. </w:t>
+      </w:r>
+    </w:p>
+    <w:p>
+      <w:pPr>
+        <w:pStyle w:val="Geenafstand"/>
+        <w:ind w:left="720"/>
+        <w:rPr>
+          <w:rFonts w:ascii="Arial" w:eastAsia="Times New Roman" w:hAnsi="Arial" w:cs="Arial"/>
+          <w:sz w:val="24"/>
+          <w:szCs w:val="24"/>
+          <w:lang w:eastAsia="en-GB"/>
+        </w:rPr>
+      </w:pPr>
+      <w:r>
+        <w:rPr>
+          <w:rFonts w:ascii="Arial" w:eastAsia="Times New Roman" w:hAnsi="Arial" w:cs="Arial"/>
+          <w:sz w:val="24"/>
+          <w:szCs w:val="24"/>
+          <w:lang w:eastAsia="en-GB"/>
+        </w:rPr>
+        <w:t xml:space="preserve">Geraadpleegd op 11 december 2017, </w:t>
       </w:r>
       <w:hyperlink r:id="rId15" w:history="1">
         <w:r>
@@ -3725,70 +4204,74 @@
           <w:t>https://energieflex.nl/wereldwijde-energieverbruik-nu-en-toekomst/</w:t>
         </w:r>
       </w:hyperlink>
-      <w:r>
+    </w:p>
+    <w:p>
+      <w:pPr>
+        <w:pStyle w:val="Geenafstand"/>
         <w:rPr>
           <w:rFonts w:ascii="Arial" w:eastAsia="Times New Roman" w:hAnsi="Arial" w:cs="Arial"/>
           <w:sz w:val="24"/>
           <w:szCs w:val="24"/>
           <w:lang w:eastAsia="en-GB"/>
         </w:rPr>
+      </w:pPr>
+      <w:r>
+        <w:rPr>
+          <w:rFonts w:ascii="Arial" w:eastAsia="Times New Roman" w:hAnsi="Arial" w:cs="Arial"/>
+          <w:sz w:val="24"/>
+          <w:szCs w:val="24"/>
+          <w:lang w:eastAsia="en-GB"/>
+        </w:rPr>
+        <w:t xml:space="preserve">Rijksoverheid. (z.j.). </w:t>
+      </w:r>
+      <w:r>
+        <w:rPr>
+          <w:rFonts w:ascii="Arial" w:eastAsia="Times New Roman" w:hAnsi="Arial" w:cs="Arial"/>
+          <w:i/>
+          <w:sz w:val="24"/>
+          <w:szCs w:val="24"/>
+          <w:lang w:eastAsia="en-GB"/>
+        </w:rPr>
+        <w:t>Gevolgen klimaatverandering.</w:t>
+      </w:r>
+      <w:r>
+        <w:rPr>
+          <w:rFonts w:ascii="Arial" w:eastAsia="Times New Roman" w:hAnsi="Arial" w:cs="Arial"/>
+          <w:sz w:val="24"/>
+          <w:szCs w:val="24"/>
+          <w:lang w:eastAsia="en-GB"/>
+        </w:rPr>
+        <w:t xml:space="preserve"> Geraadpleegd op 11 december</w:t>
+      </w:r>
+      <w:r>
+        <w:rPr>
+          <w:rFonts w:ascii="Arial" w:eastAsia="Times New Roman" w:hAnsi="Arial" w:cs="Arial"/>
+          <w:sz w:val="24"/>
+          <w:szCs w:val="24"/>
+          <w:lang w:eastAsia="en-GB"/>
+        </w:rPr>
         <w:t xml:space="preserve"> </w:t>
       </w:r>
-      <w:r>
+    </w:p>
+    <w:p>
+      <w:pPr>
+        <w:pStyle w:val="Geenafstand"/>
+        <w:ind w:left="720"/>
         <w:rPr>
           <w:rFonts w:ascii="Arial" w:eastAsia="Times New Roman" w:hAnsi="Arial" w:cs="Arial"/>
           <w:sz w:val="24"/>
           <w:szCs w:val="24"/>
           <w:lang w:eastAsia="en-GB"/>
         </w:rPr>
-        <w:br/>
-      </w:r>
-    </w:p>
-    <w:p>
-      <w:pPr>
-        <w:pStyle w:val="Geenafstand"/>
+      </w:pPr>
+      <w:r>
         <w:rPr>
           <w:rFonts w:ascii="Arial" w:eastAsia="Times New Roman" w:hAnsi="Arial" w:cs="Arial"/>
           <w:sz w:val="24"/>
           <w:szCs w:val="24"/>
           <w:lang w:eastAsia="en-GB"/>
         </w:rPr>
-      </w:pPr>
-      <w:r>
-        <w:rPr>
-          <w:rFonts w:ascii="Arial" w:eastAsia="Times New Roman" w:hAnsi="Arial" w:cs="Arial"/>
-          <w:sz w:val="24"/>
-          <w:szCs w:val="24"/>
-          <w:lang w:eastAsia="en-GB"/>
-        </w:rPr>
-        <w:t>Rijksoverheid. (z.j.). Gevolgen klimaatverandering. Geraadpleegd op 11 december</w:t>
-      </w:r>
-      <w:r>
-        <w:rPr>
-          <w:rFonts w:ascii="Arial" w:eastAsia="Times New Roman" w:hAnsi="Arial" w:cs="Arial"/>
-          <w:sz w:val="24"/>
-          <w:szCs w:val="24"/>
-          <w:lang w:eastAsia="en-GB"/>
-        </w:rPr>
-        <w:t xml:space="preserve"> </w:t>
-      </w:r>
-      <w:r>
-        <w:rPr>
-          <w:rFonts w:ascii="Arial" w:eastAsia="Times New Roman" w:hAnsi="Arial" w:cs="Arial"/>
-          <w:sz w:val="24"/>
-          <w:szCs w:val="24"/>
-          <w:lang w:eastAsia="en-GB"/>
-        </w:rPr>
-        <w:t>2017, va</w:t>
-      </w:r>
-      <w:r>
-        <w:rPr>
-          <w:rFonts w:ascii="Arial" w:eastAsia="Times New Roman" w:hAnsi="Arial" w:cs="Arial"/>
-          <w:sz w:val="24"/>
-          <w:szCs w:val="24"/>
-          <w:lang w:eastAsia="en-GB"/>
-        </w:rPr>
-        <w:t xml:space="preserve">n </w:t>
+        <w:t xml:space="preserve">2017, </w:t>
       </w:r>
       <w:hyperlink r:id="rId16" w:history="1">
         <w:r>
@@ -3802,39 +4285,52 @@
           <w:t>https://www.rijksoverheid.nl/onderwerpen/klimaatverandering/gevolgen-klimaatverandering</w:t>
         </w:r>
       </w:hyperlink>
-      <w:r>
-        <w:rPr>
-          <w:rFonts w:ascii="Arial" w:eastAsia="Times New Roman" w:hAnsi="Arial" w:cs="Arial"/>
-          <w:sz w:val="24"/>
-          <w:szCs w:val="24"/>
-          <w:lang w:eastAsia="en-GB"/>
-        </w:rPr>
-        <w:t xml:space="preserve"> </w:t>
-      </w:r>
-    </w:p>
-    <w:p>
-      <w:pPr>
-        <w:pStyle w:val="Geenafstand"/>
-        <w:rPr>
-          <w:rFonts w:ascii="Arial" w:hAnsi="Arial" w:cs="Arial"/>
-          <w:sz w:val="24"/>
-        </w:rPr>
-      </w:pPr>
-    </w:p>
-    <w:p>
-      <w:pPr>
-        <w:pStyle w:val="Geenafstand"/>
-        <w:rPr>
-          <w:rFonts w:ascii="Arial" w:hAnsi="Arial" w:cs="Arial"/>
-          <w:sz w:val="24"/>
-        </w:rPr>
-      </w:pPr>
-      <w:r>
-        <w:rPr>
-          <w:rFonts w:ascii="Arial" w:hAnsi="Arial" w:cs="Arial"/>
-          <w:sz w:val="24"/>
-        </w:rPr>
-        <w:t xml:space="preserve">Mileucentraal. (z.j.). klimaatverandering. Geraadpleegd op 12 december 2017, van </w:t>
+    </w:p>
+    <w:p>
+      <w:pPr>
+        <w:pStyle w:val="Geenafstand"/>
+        <w:rPr>
+          <w:rFonts w:ascii="Arial" w:hAnsi="Arial" w:cs="Arial"/>
+          <w:sz w:val="24"/>
+        </w:rPr>
+      </w:pPr>
+      <w:r>
+        <w:rPr>
+          <w:rFonts w:ascii="Arial" w:hAnsi="Arial" w:cs="Arial"/>
+          <w:sz w:val="24"/>
+        </w:rPr>
+        <w:t xml:space="preserve">Mileucentraal. (z.j.). </w:t>
+      </w:r>
+      <w:r>
+        <w:rPr>
+          <w:rFonts w:ascii="Arial" w:hAnsi="Arial" w:cs="Arial"/>
+          <w:i/>
+          <w:sz w:val="24"/>
+        </w:rPr>
+        <w:t>klimaatverandering</w:t>
+      </w:r>
+      <w:r>
+        <w:rPr>
+          <w:rFonts w:ascii="Arial" w:hAnsi="Arial" w:cs="Arial"/>
+          <w:sz w:val="24"/>
+        </w:rPr>
+        <w:t xml:space="preserve">. Geraadpleegd op 12 december 2017, van </w:t>
+      </w:r>
+    </w:p>
+    <w:p>
+      <w:pPr>
+        <w:pStyle w:val="Geenafstand"/>
+        <w:rPr>
+          <w:rFonts w:ascii="Arial" w:hAnsi="Arial" w:cs="Arial"/>
+          <w:sz w:val="24"/>
+        </w:rPr>
+      </w:pPr>
+      <w:r>
+        <w:rPr>
+          <w:rFonts w:ascii="Arial" w:hAnsi="Arial" w:cs="Arial"/>
+          <w:sz w:val="24"/>
+        </w:rPr>
+        <w:tab/>
       </w:r>
       <w:hyperlink r:id="rId17" w:history="1">
         <w:r>
@@ -3843,48 +4339,55 @@
             <w:rFonts w:ascii="Arial" w:hAnsi="Arial" w:cs="Arial"/>
             <w:sz w:val="24"/>
           </w:rPr>
-          <w:t>https://www.milieucentraal.nl/klimaa</w:t>
-        </w:r>
-        <w:r>
-          <w:rPr>
-            <w:rStyle w:val="Hyperlink"/>
-            <w:rFonts w:ascii="Arial" w:hAnsi="Arial" w:cs="Arial"/>
-            <w:sz w:val="24"/>
-          </w:rPr>
-          <w:t>t-en-aarde/klimaatverandering/</w:t>
+          <w:t>https://www.milieucentraal.nl/klimaat-en-aarde/klimaatverandering/</w:t>
         </w:r>
       </w:hyperlink>
-      <w:r>
-        <w:rPr>
-          <w:rFonts w:ascii="Arial" w:hAnsi="Arial" w:cs="Arial"/>
-          <w:sz w:val="24"/>
-        </w:rPr>
-        <w:t xml:space="preserve"> </w:t>
-      </w:r>
-    </w:p>
-    <w:p>
-      <w:pPr>
-        <w:pStyle w:val="Geenafstand"/>
-        <w:rPr>
-          <w:rFonts w:ascii="Arial" w:hAnsi="Arial" w:cs="Arial"/>
-          <w:sz w:val="24"/>
-        </w:rPr>
-      </w:pPr>
-    </w:p>
-    <w:p>
-      <w:pPr>
-        <w:pStyle w:val="Geenafstand"/>
-        <w:rPr>
-          <w:rFonts w:ascii="Arial" w:hAnsi="Arial" w:cs="Arial"/>
-          <w:sz w:val="24"/>
-        </w:rPr>
-      </w:pPr>
-      <w:r>
-        <w:rPr>
-          <w:rFonts w:ascii="Arial" w:hAnsi="Arial" w:cs="Arial"/>
-          <w:sz w:val="24"/>
-        </w:rPr>
-        <w:t xml:space="preserve">Cbs. (2015, 12 oktober). Duurzame ontwikkeling. Geraadpleegd op 13 december 2017, van </w:t>
+    </w:p>
+    <w:p>
+      <w:pPr>
+        <w:pStyle w:val="Geenafstand"/>
+        <w:rPr>
+          <w:rFonts w:ascii="Arial" w:hAnsi="Arial" w:cs="Arial"/>
+          <w:sz w:val="24"/>
+        </w:rPr>
+      </w:pPr>
+      <w:r>
+        <w:rPr>
+          <w:rFonts w:ascii="Arial" w:hAnsi="Arial" w:cs="Arial"/>
+          <w:sz w:val="24"/>
+        </w:rPr>
+        <w:t xml:space="preserve">Cbs. (2015, 12 oktober). </w:t>
+      </w:r>
+      <w:r>
+        <w:rPr>
+          <w:rFonts w:ascii="Arial" w:hAnsi="Arial" w:cs="Arial"/>
+          <w:i/>
+          <w:sz w:val="24"/>
+        </w:rPr>
+        <w:t>Duurzame ontwikkeling</w:t>
+      </w:r>
+      <w:r>
+        <w:rPr>
+          <w:rFonts w:ascii="Arial" w:hAnsi="Arial" w:cs="Arial"/>
+          <w:sz w:val="24"/>
+        </w:rPr>
+        <w:t xml:space="preserve">. Geraadpleegd op 13 december 2017, </w:t>
+      </w:r>
+    </w:p>
+    <w:p>
+      <w:pPr>
+        <w:pStyle w:val="Geenafstand"/>
+        <w:rPr>
+          <w:rFonts w:ascii="Arial" w:hAnsi="Arial" w:cs="Arial"/>
+          <w:sz w:val="24"/>
+        </w:rPr>
+      </w:pPr>
+      <w:r>
+        <w:rPr>
+          <w:rFonts w:ascii="Arial" w:hAnsi="Arial" w:cs="Arial"/>
+          <w:sz w:val="24"/>
+        </w:rPr>
+        <w:tab/>
       </w:r>
       <w:hyperlink r:id="rId18" w:history="1">
         <w:r>
@@ -3896,38 +4399,32 @@
           <w:t>https://www.cbs.nl/nl-nl/achtergrond/2015/42/duurzame-ontwikkeling</w:t>
         </w:r>
       </w:hyperlink>
-      <w:r>
-        <w:rPr>
-          <w:rFonts w:ascii="Arial" w:hAnsi="Arial" w:cs="Arial"/>
-          <w:sz w:val="24"/>
-        </w:rPr>
-        <w:t xml:space="preserve"> </w:t>
-      </w:r>
-    </w:p>
-    <w:p>
-      <w:pPr>
-        <w:pStyle w:val="Geenafstand"/>
-        <w:rPr>
-          <w:rFonts w:ascii="Arial" w:hAnsi="Arial" w:cs="Arial"/>
-          <w:sz w:val="24"/>
-        </w:rPr>
-      </w:pPr>
-    </w:p>
-    <w:p>
-      <w:pPr>
-        <w:pStyle w:val="Geenafstand"/>
-        <w:rPr>
-          <w:rFonts w:ascii="Arial" w:hAnsi="Arial" w:cs="Arial"/>
-          <w:sz w:val="24"/>
-        </w:rPr>
-      </w:pPr>
-      <w:r>
-        <w:rPr>
-          <w:rFonts w:ascii="Arial" w:hAnsi="Arial" w:cs="Arial"/>
-          <w:sz w:val="24"/>
-        </w:rPr>
-        <w:t>Watanders. (z.j.). wat is People, Planet, Profit. Geraadpleegd op 13 december 2017, van</w:t>
-      </w:r>
+    </w:p>
+    <w:p>
+      <w:pPr>
+        <w:pStyle w:val="Geenafstand"/>
+        <w:rPr>
+          <w:rFonts w:ascii="Arial" w:hAnsi="Arial" w:cs="Arial"/>
+          <w:sz w:val="24"/>
+        </w:rPr>
+      </w:pPr>
+      <w:r>
+        <w:rPr>
+          <w:rFonts w:ascii="Arial" w:hAnsi="Arial" w:cs="Arial"/>
+          <w:sz w:val="24"/>
+        </w:rPr>
+        <w:t xml:space="preserve">Watanders. (z.j.). wat is People, Planet, Profit. Geraadpleegd op 13 december 2017, </w:t>
+      </w:r>
+    </w:p>
+    <w:p>
+      <w:pPr>
+        <w:pStyle w:val="Geenafstand"/>
+        <w:ind w:left="720"/>
+        <w:rPr>
+          <w:rFonts w:ascii="Arial" w:hAnsi="Arial" w:cs="Arial"/>
+          <w:sz w:val="24"/>
+        </w:rPr>
+      </w:pPr>
       <w:hyperlink r:id="rId19" w:history="1">
         <w:r>
           <w:rPr>
@@ -3938,13 +4435,6 @@
           <w:t>http://wattanders.nl/duurzaamheid/duurzaamheidsmeting/wat_is_people_planet_profit/</w:t>
         </w:r>
       </w:hyperlink>
-      <w:r>
-        <w:rPr>
-          <w:rFonts w:ascii="Arial" w:hAnsi="Arial" w:cs="Arial"/>
-          <w:sz w:val="24"/>
-        </w:rPr>
-        <w:t xml:space="preserve"> </w:t>
-      </w:r>
     </w:p>
     <w:sectPr>
       <w:footerReference w:type="default" r:id="rId20"/>
@@ -3960,7 +4450,7 @@
 </file>
 
 <file path=word/endnotes.xml><?xml version="1.0" encoding="utf-8"?>
-<w:endnotes xmlns:wpc="http://schemas.microsoft.com/office/word/2010/wordprocessingCanvas" xmlns:cx="http://schemas.microsoft.com/office/drawing/2014/chartex" xmlns:cx1="http://schemas.microsoft.com/office/drawing/2015/9/8/chartex" xmlns:cx2="http://schemas.microsoft.com/office/drawing/2015/10/21/chartex" xmlns:cx3="http://schemas.microsoft.com/office/drawing/2016/5/9/chartex" xmlns:cx4="http://schemas.microsoft.com/office/drawing/2016/5/10/chartex" xmlns:cx5="http://schemas.microsoft.com/office/drawing/2016/5/11/chartex" xmlns:cx6="http://schemas.microsoft.com/office/drawing/2016/5/12/chartex" xmlns:cx7="http://schemas.microsoft.com/office/drawing/2016/5/13/chartex" xmlns:cx8="http://schemas.microsoft.com/office/drawing/2016/5/14/chartex" xmlns:mc="http://schemas.openxmlformats.org/markup-compatibility/2006" xmlns:aink="http://schemas.microsoft.com/office/drawing/2016/ink" xmlns:am3d="http://schemas.microsoft.com/office/drawing/2017/model3d" xmlns:o="urn:schemas-microsoft-com:office:office" xmlns:r="http://schemas.openxmlformats.org/officeDocument/2006/relationships" xmlns:m="http://schemas.openxmlformats.org/officeDocument/2006/math" xmlns:v="urn:schemas-microsoft-com:vml" xmlns:wp14="http://schemas.microsoft.com/office/word/2010/wordprocessingDrawing" xmlns:wp="http://schemas.openxmlformats.org/drawingml/2006/wordprocessingDrawing" xmlns:w10="urn:schemas-microsoft-com:office:word" xmlns:w="http://schemas.openxmlformats.org/wordprocessingml/2006/main" xmlns:w14="http://schemas.microsoft.com/office/word/2010/wordml" xmlns:w15="http://schemas.microsoft.com/office/word/2012/wordml" xmlns:w16cid="http://schemas.microsoft.com/office/word/2016/wordml/cid" xmlns:w16se="http://schemas.microsoft.com/office/word/2015/wordml/symex" xmlns:wpg="http://schemas.microsoft.com/office/word/2010/wordprocessingGroup" xmlns:wpi="http://schemas.microsoft.com/office/word/2010/wordprocessingInk" xmlns:wne="http://schemas.microsoft.com/office/word/2006/wordml" xmlns:wps="http://schemas.microsoft.com/office/word/2010/wordprocessingShape" mc:Ignorable="w14 w15 w16se w16cid wp14">
+<w:endnotes xmlns:wpc="http://schemas.microsoft.com/office/word/2010/wordprocessingCanvas" xmlns:mc="http://schemas.openxmlformats.org/markup-compatibility/2006" xmlns:o="urn:schemas-microsoft-com:office:office" xmlns:r="http://schemas.openxmlformats.org/officeDocument/2006/relationships" xmlns:m="http://schemas.openxmlformats.org/officeDocument/2006/math" xmlns:v="urn:schemas-microsoft-com:vml" xmlns:wp14="http://schemas.microsoft.com/office/word/2010/wordprocessingDrawing" xmlns:wp="http://schemas.openxmlformats.org/drawingml/2006/wordprocessingDrawing" xmlns:w10="urn:schemas-microsoft-com:office:word" xmlns:w="http://schemas.openxmlformats.org/wordprocessingml/2006/main" xmlns:w14="http://schemas.microsoft.com/office/word/2010/wordml" xmlns:w15="http://schemas.microsoft.com/office/word/2012/wordml" xmlns:wpg="http://schemas.microsoft.com/office/word/2010/wordprocessingGroup" xmlns:wpi="http://schemas.microsoft.com/office/word/2010/wordprocessingInk" xmlns:wne="http://schemas.microsoft.com/office/word/2006/wordml" xmlns:wps="http://schemas.microsoft.com/office/word/2010/wordprocessingShape" mc:Ignorable="w14 w15 wp14">
   <w:endnote w:type="separator" w:id="-1">
     <w:p>
       <w:pPr>
@@ -3985,7 +4475,7 @@
 </file>
 
 <file path=word/footer1.xml><?xml version="1.0" encoding="utf-8"?>
-<w:ftr xmlns:wpc="http://schemas.microsoft.com/office/word/2010/wordprocessingCanvas" xmlns:cx="http://schemas.microsoft.com/office/drawing/2014/chartex" xmlns:cx1="http://schemas.microsoft.com/office/drawing/2015/9/8/chartex" xmlns:cx2="http://schemas.microsoft.com/office/drawing/2015/10/21/chartex" xmlns:cx3="http://schemas.microsoft.com/office/drawing/2016/5/9/chartex" xmlns:cx4="http://schemas.microsoft.com/office/drawing/2016/5/10/chartex" xmlns:cx5="http://schemas.microsoft.com/office/drawing/2016/5/11/chartex" xmlns:cx6="http://schemas.microsoft.com/office/drawing/2016/5/12/chartex" xmlns:cx7="http://schemas.microsoft.com/office/drawing/2016/5/13/chartex" xmlns:cx8="http://schemas.microsoft.com/office/drawing/2016/5/14/chartex" xmlns:mc="http://schemas.openxmlformats.org/markup-compatibility/2006" xmlns:aink="http://schemas.microsoft.com/office/drawing/2016/ink" xmlns:am3d="http://schemas.microsoft.com/office/drawing/2017/model3d" xmlns:o="urn:schemas-microsoft-com:office:office" xmlns:r="http://schemas.openxmlformats.org/officeDocument/2006/relationships" xmlns:m="http://schemas.openxmlformats.org/officeDocument/2006/math" xmlns:v="urn:schemas-microsoft-com:vml" xmlns:wp14="http://schemas.microsoft.com/office/word/2010/wordprocessingDrawing" xmlns:wp="http://schemas.openxmlformats.org/drawingml/2006/wordprocessingDrawing" xmlns:w10="urn:schemas-microsoft-com:office:word" xmlns:w="http://schemas.openxmlformats.org/wordprocessingml/2006/main" xmlns:w14="http://schemas.microsoft.com/office/word/2010/wordml" xmlns:w15="http://schemas.microsoft.com/office/word/2012/wordml" xmlns:w16cid="http://schemas.microsoft.com/office/word/2016/wordml/cid" xmlns:w16se="http://schemas.microsoft.com/office/word/2015/wordml/symex" xmlns:wpg="http://schemas.microsoft.com/office/word/2010/wordprocessingGroup" xmlns:wpi="http://schemas.microsoft.com/office/word/2010/wordprocessingInk" xmlns:wne="http://schemas.microsoft.com/office/word/2006/wordml" xmlns:wps="http://schemas.microsoft.com/office/word/2010/wordprocessingShape" mc:Ignorable="w14 w15 w16se w16cid wp14">
+<w:ftr xmlns:wpc="http://schemas.microsoft.com/office/word/2010/wordprocessingCanvas" xmlns:mc="http://schemas.openxmlformats.org/markup-compatibility/2006" xmlns:o="urn:schemas-microsoft-com:office:office" xmlns:r="http://schemas.openxmlformats.org/officeDocument/2006/relationships" xmlns:m="http://schemas.openxmlformats.org/officeDocument/2006/math" xmlns:v="urn:schemas-microsoft-com:vml" xmlns:wp14="http://schemas.microsoft.com/office/word/2010/wordprocessingDrawing" xmlns:wp="http://schemas.openxmlformats.org/drawingml/2006/wordprocessingDrawing" xmlns:w10="urn:schemas-microsoft-com:office:word" xmlns:w="http://schemas.openxmlformats.org/wordprocessingml/2006/main" xmlns:w14="http://schemas.microsoft.com/office/word/2010/wordml" xmlns:w15="http://schemas.microsoft.com/office/word/2012/wordml" xmlns:wpg="http://schemas.microsoft.com/office/word/2010/wordprocessingGroup" xmlns:wpi="http://schemas.microsoft.com/office/word/2010/wordprocessingInk" xmlns:wne="http://schemas.microsoft.com/office/word/2006/wordml" xmlns:wps="http://schemas.microsoft.com/office/word/2010/wordprocessingShape" mc:Ignorable="w14 w15 wp14">
   <w:sdt>
     <w:sdtPr>
       <w:id w:val="-1421863284"/>
@@ -3994,6 +4484,7 @@
         <w:docPartUnique/>
       </w:docPartObj>
     </w:sdtPr>
+    <w:sdtEndPr/>
     <w:sdtContent>
       <w:p>
         <w:pPr>
@@ -4013,7 +4504,7 @@
           <w:rPr>
             <w:noProof/>
           </w:rPr>
-          <w:t>4</w:t>
+          <w:t>8</w:t>
         </w:r>
         <w:r>
           <w:fldChar w:fldCharType="end"/>
@@ -4030,7 +4521,7 @@
 </file>
 
 <file path=word/footnotes.xml><?xml version="1.0" encoding="utf-8"?>
-<w:footnotes xmlns:wpc="http://schemas.microsoft.com/office/word/2010/wordprocessingCanvas" xmlns:cx="http://schemas.microsoft.com/office/drawing/2014/chartex" xmlns:cx1="http://schemas.microsoft.com/office/drawing/2015/9/8/chartex" xmlns:cx2="http://schemas.microsoft.com/office/drawing/2015/10/21/chartex" xmlns:cx3="http://schemas.microsoft.com/office/drawing/2016/5/9/chartex" xmlns:cx4="http://schemas.microsoft.com/office/drawing/2016/5/10/chartex" xmlns:cx5="http://schemas.microsoft.com/office/drawing/2016/5/11/chartex" xmlns:cx6="http://schemas.microsoft.com/office/drawing/2016/5/12/chartex" xmlns:cx7="http://schemas.microsoft.com/office/drawing/2016/5/13/chartex" xmlns:cx8="http://schemas.microsoft.com/office/drawing/2016/5/14/chartex" xmlns:mc="http://schemas.openxmlformats.org/markup-compatibility/2006" xmlns:aink="http://schemas.microsoft.com/office/drawing/2016/ink" xmlns:am3d="http://schemas.microsoft.com/office/drawing/2017/model3d" xmlns:o="urn:schemas-microsoft-com:office:office" xmlns:r="http://schemas.openxmlformats.org/officeDocument/2006/relationships" xmlns:m="http://schemas.openxmlformats.org/officeDocument/2006/math" xmlns:v="urn:schemas-microsoft-com:vml" xmlns:wp14="http://schemas.microsoft.com/office/word/2010/wordprocessingDrawing" xmlns:wp="http://schemas.openxmlformats.org/drawingml/2006/wordprocessingDrawing" xmlns:w10="urn:schemas-microsoft-com:office:word" xmlns:w="http://schemas.openxmlformats.org/wordprocessingml/2006/main" xmlns:w14="http://schemas.microsoft.com/office/word/2010/wordml" xmlns:w15="http://schemas.microsoft.com/office/word/2012/wordml" xmlns:w16cid="http://schemas.microsoft.com/office/word/2016/wordml/cid" xmlns:w16se="http://schemas.microsoft.com/office/word/2015/wordml/symex" xmlns:wpg="http://schemas.microsoft.com/office/word/2010/wordprocessingGroup" xmlns:wpi="http://schemas.microsoft.com/office/word/2010/wordprocessingInk" xmlns:wne="http://schemas.microsoft.com/office/word/2006/wordml" xmlns:wps="http://schemas.microsoft.com/office/word/2010/wordprocessingShape" mc:Ignorable="w14 w15 w16se w16cid wp14">
+<w:footnotes xmlns:wpc="http://schemas.microsoft.com/office/word/2010/wordprocessingCanvas" xmlns:mc="http://schemas.openxmlformats.org/markup-compatibility/2006" xmlns:o="urn:schemas-microsoft-com:office:office" xmlns:r="http://schemas.openxmlformats.org/officeDocument/2006/relationships" xmlns:m="http://schemas.openxmlformats.org/officeDocument/2006/math" xmlns:v="urn:schemas-microsoft-com:vml" xmlns:wp14="http://schemas.microsoft.com/office/word/2010/wordprocessingDrawing" xmlns:wp="http://schemas.openxmlformats.org/drawingml/2006/wordprocessingDrawing" xmlns:w10="urn:schemas-microsoft-com:office:word" xmlns:w="http://schemas.openxmlformats.org/wordprocessingml/2006/main" xmlns:w14="http://schemas.microsoft.com/office/word/2010/wordml" xmlns:w15="http://schemas.microsoft.com/office/word/2012/wordml" xmlns:wpg="http://schemas.microsoft.com/office/word/2010/wordprocessingGroup" xmlns:wpi="http://schemas.microsoft.com/office/word/2010/wordprocessingInk" xmlns:wne="http://schemas.microsoft.com/office/word/2006/wordml" xmlns:wps="http://schemas.microsoft.com/office/word/2010/wordprocessingShape" mc:Ignorable="w14 w15 wp14">
   <w:footnote w:type="separator" w:id="-1">
     <w:p>
       <w:pPr>
@@ -4055,7 +4546,7 @@
 </file>
 
 <file path=word/numbering.xml><?xml version="1.0" encoding="utf-8"?>
-<w:numbering xmlns:wpc="http://schemas.microsoft.com/office/word/2010/wordprocessingCanvas" xmlns:cx="http://schemas.microsoft.com/office/drawing/2014/chartex" xmlns:cx1="http://schemas.microsoft.com/office/drawing/2015/9/8/chartex" xmlns:cx2="http://schemas.microsoft.com/office/drawing/2015/10/21/chartex" xmlns:cx3="http://schemas.microsoft.com/office/drawing/2016/5/9/chartex" xmlns:cx4="http://schemas.microsoft.com/office/drawing/2016/5/10/chartex" xmlns:cx5="http://schemas.microsoft.com/office/drawing/2016/5/11/chartex" xmlns:cx6="http://schemas.microsoft.com/office/drawing/2016/5/12/chartex" xmlns:cx7="http://schemas.microsoft.com/office/drawing/2016/5/13/chartex" xmlns:cx8="http://schemas.microsoft.com/office/drawing/2016/5/14/chartex" xmlns:mc="http://schemas.openxmlformats.org/markup-compatibility/2006" xmlns:aink="http://schemas.microsoft.com/office/drawing/2016/ink" xmlns:am3d="http://schemas.microsoft.com/office/drawing/2017/model3d" xmlns:o="urn:schemas-microsoft-com:office:office" xmlns:r="http://schemas.openxmlformats.org/officeDocument/2006/relationships" xmlns:m="http://schemas.openxmlformats.org/officeDocument/2006/math" xmlns:v="urn:schemas-microsoft-com:vml" xmlns:wp14="http://schemas.microsoft.com/office/word/2010/wordprocessingDrawing" xmlns:wp="http://schemas.openxmlformats.org/drawingml/2006/wordprocessingDrawing" xmlns:w10="urn:schemas-microsoft-com:office:word" xmlns:w="http://schemas.openxmlformats.org/wordprocessingml/2006/main" xmlns:w14="http://schemas.microsoft.com/office/word/2010/wordml" xmlns:w15="http://schemas.microsoft.com/office/word/2012/wordml" xmlns:w16cid="http://schemas.microsoft.com/office/word/2016/wordml/cid" xmlns:w16se="http://schemas.microsoft.com/office/word/2015/wordml/symex" xmlns:wpg="http://schemas.microsoft.com/office/word/2010/wordprocessingGroup" xmlns:wpi="http://schemas.microsoft.com/office/word/2010/wordprocessingInk" xmlns:wne="http://schemas.microsoft.com/office/word/2006/wordml" xmlns:wps="http://schemas.microsoft.com/office/word/2010/wordprocessingShape" mc:Ignorable="w14 w15 w16se w16cid wp14">
+<w:numbering xmlns:wpc="http://schemas.microsoft.com/office/word/2010/wordprocessingCanvas" xmlns:mc="http://schemas.openxmlformats.org/markup-compatibility/2006" xmlns:o="urn:schemas-microsoft-com:office:office" xmlns:r="http://schemas.openxmlformats.org/officeDocument/2006/relationships" xmlns:m="http://schemas.openxmlformats.org/officeDocument/2006/math" xmlns:v="urn:schemas-microsoft-com:vml" xmlns:wp14="http://schemas.microsoft.com/office/word/2010/wordprocessingDrawing" xmlns:wp="http://schemas.openxmlformats.org/drawingml/2006/wordprocessingDrawing" xmlns:w10="urn:schemas-microsoft-com:office:word" xmlns:w="http://schemas.openxmlformats.org/wordprocessingml/2006/main" xmlns:w14="http://schemas.microsoft.com/office/word/2010/wordml" xmlns:w15="http://schemas.microsoft.com/office/word/2012/wordml" xmlns:wpg="http://schemas.microsoft.com/office/word/2010/wordprocessingGroup" xmlns:wpi="http://schemas.microsoft.com/office/word/2010/wordprocessingInk" xmlns:wne="http://schemas.microsoft.com/office/word/2006/wordml" xmlns:wps="http://schemas.microsoft.com/office/word/2010/wordprocessingShape" mc:Ignorable="w14 w15 wp14">
   <w:abstractNum w:abstractNumId="0" w15:restartNumberingAfterBreak="0">
     <w:nsid w:val="416B5AAB"/>
     <w:multiLevelType w:val="hybridMultilevel"/>
@@ -4360,7 +4851,7 @@
 </file>
 
 <file path=word/styles.xml><?xml version="1.0" encoding="utf-8"?>
-<w:styles xmlns:mc="http://schemas.openxmlformats.org/markup-compatibility/2006" xmlns:r="http://schemas.openxmlformats.org/officeDocument/2006/relationships" xmlns:w="http://schemas.openxmlformats.org/wordprocessingml/2006/main" xmlns:w14="http://schemas.microsoft.com/office/word/2010/wordml" xmlns:w15="http://schemas.microsoft.com/office/word/2012/wordml" xmlns:w16cid="http://schemas.microsoft.com/office/word/2016/wordml/cid" xmlns:w16se="http://schemas.microsoft.com/office/word/2015/wordml/symex" mc:Ignorable="w14 w15 w16se w16cid">
+<w:styles xmlns:mc="http://schemas.openxmlformats.org/markup-compatibility/2006" xmlns:r="http://schemas.openxmlformats.org/officeDocument/2006/relationships" xmlns:w="http://schemas.openxmlformats.org/wordprocessingml/2006/main" xmlns:w14="http://schemas.microsoft.com/office/word/2010/wordml" xmlns:w15="http://schemas.microsoft.com/office/word/2012/wordml" mc:Ignorable="w14 w15">
   <w:docDefaults>
     <w:rPrDefault>
       <w:rPr>
@@ -4376,7 +4867,7 @@
       </w:pPr>
     </w:pPrDefault>
   </w:docDefaults>
-  <w:latentStyles w:defLockedState="0" w:defUIPriority="99" w:defSemiHidden="0" w:defUnhideWhenUsed="0" w:defQFormat="0" w:count="375">
+  <w:latentStyles w:defLockedState="0" w:defUIPriority="99" w:defSemiHidden="0" w:defUnhideWhenUsed="0" w:defQFormat="0" w:count="371">
     <w:lsdException w:name="Normal" w:uiPriority="0" w:qFormat="1"/>
     <w:lsdException w:name="heading 1" w:uiPriority="9" w:qFormat="1"/>
     <w:lsdException w:name="heading 2" w:semiHidden="1" w:uiPriority="9" w:unhideWhenUsed="1" w:qFormat="1"/>
@@ -4748,10 +5239,6 @@
     <w:lsdException w:name="List Table 5 Dark Accent 6" w:uiPriority="50"/>
     <w:lsdException w:name="List Table 6 Colorful Accent 6" w:uiPriority="51"/>
     <w:lsdException w:name="List Table 7 Colorful Accent 6" w:uiPriority="52"/>
-    <w:lsdException w:name="Mention" w:semiHidden="1" w:unhideWhenUsed="1"/>
-    <w:lsdException w:name="Smart Hyperlink" w:semiHidden="1" w:unhideWhenUsed="1"/>
-    <w:lsdException w:name="Hashtag" w:semiHidden="1" w:unhideWhenUsed="1"/>
-    <w:lsdException w:name="Unresolved Mention" w:semiHidden="1" w:unhideWhenUsed="1"/>
   </w:latentStyles>
   <w:style w:type="paragraph" w:default="1" w:styleId="Standaard">
     <w:name w:val="Normal"/>
@@ -5053,7 +5540,7 @@
       <w:sz w:val="18"/>
     </w:rPr>
   </w:style>
-  <w:style w:type="character" w:styleId="Onopgelostemelding">
+  <w:style w:type="character" w:customStyle="1" w:styleId="UnresolvedMention">
     <w:name w:val="Unresolved Mention"/>
     <w:basedOn w:val="Standaardalinea-lettertype"/>
     <w:uiPriority w:val="99"/>
@@ -5385,7 +5872,7 @@
 </file>
 
 <file path=customXml/itemProps1.xml><?xml version="1.0" encoding="utf-8"?>
-<ds:datastoreItem xmlns:ds="http://schemas.openxmlformats.org/officeDocument/2006/customXml" ds:itemID="{AB049C9B-C511-4166-ACA3-F36E025FAD19}">
+<ds:datastoreItem xmlns:ds="http://schemas.openxmlformats.org/officeDocument/2006/customXml" ds:itemID="{4B4AA892-42D3-49E8-B915-1C66C468F95F}">
   <ds:schemaRefs>
     <ds:schemaRef ds:uri="http://schemas.openxmlformats.org/officeDocument/2006/bibliography"/>
   </ds:schemaRefs>

</xml_diff>